<commit_message>
filtering edits and data sources
</commit_message>
<xml_diff>
--- a/analysis/manuscript/Supplementary_material/Supplement2_SelfSimilarity.docx
+++ b/analysis/manuscript/Supplementary_material/Supplement2_SelfSimilarity.docx
@@ -5,141 +5,303 @@
     <w:p>
       <w:pPr>
         <w:pStyle w:val="Title"/>
-      </w:pPr>
-      <w:r>
-        <w:t>Self-similarity of the elements of the feasible set</w:t>
-      </w:r>
-    </w:p>
-    <w:p>
-      <w:pPr>
-        <w:pStyle w:val="Author"/>
-      </w:pPr>
-      <w:r>
-        <w:t>Renata Diaz</w:t>
-      </w:r>
-    </w:p>
-    <w:p>
-      <w:pPr>
-        <w:pStyle w:val="Date"/>
-      </w:pPr>
-      <w:r>
-        <w:t>2020-11-30</w:t>
+        <w:spacing w:line="480" w:lineRule="auto"/>
+        <w:jc w:val="left"/>
+        <w:rPr>
+          <w:rFonts w:ascii="Calibri Light" w:hAnsi="Calibri Light" w:cs="Calibri Light"/>
+          <w:color w:val="auto"/>
+          <w:sz w:val="22"/>
+          <w:szCs w:val="22"/>
+        </w:rPr>
+      </w:pPr>
+      <w:r>
+        <w:rPr>
+          <w:rFonts w:ascii="Calibri Light" w:hAnsi="Calibri Light" w:cs="Calibri Light"/>
+          <w:color w:val="auto"/>
+          <w:sz w:val="22"/>
+          <w:szCs w:val="22"/>
+        </w:rPr>
+        <w:t>Appendix 2 - Self-similarity of the elements of the feasible set</w:t>
       </w:r>
     </w:p>
     <w:p>
       <w:pPr>
         <w:pStyle w:val="FirstParagraph"/>
-      </w:pPr>
-      <w:r>
-        <w:t>We are interested in how the self-similarity of the elements of the feasible set varies over gradients in S and N. The intuition from</w:t>
-      </w:r>
-      <w:r>
-        <w:t xml:space="preserve"> probability theory, statistical mechanics, law-of-large-numbers intuition is that, as the number of possibl</w:t>
-      </w:r>
-      <w:r>
-        <w:t xml:space="preserve">e arrangements becomes large, the different possible arrangements should become more self-similar. However, we don’t know that this is the case for SADs, nor do we know the values for S and N where things </w:t>
-      </w:r>
-      <w:r>
-        <w:t>start to converge.</w:t>
+        <w:spacing w:line="480" w:lineRule="auto"/>
+        <w:rPr>
+          <w:rFonts w:ascii="Calibri Light" w:hAnsi="Calibri Light" w:cs="Calibri Light"/>
+          <w:sz w:val="22"/>
+          <w:szCs w:val="22"/>
+        </w:rPr>
+      </w:pPr>
+      <w:r>
+        <w:rPr>
+          <w:rFonts w:ascii="Calibri Light" w:hAnsi="Calibri Light" w:cs="Calibri Light"/>
+          <w:sz w:val="22"/>
+          <w:szCs w:val="22"/>
+        </w:rPr>
+        <w:t>We are interested in how the self-similarity of the elements of the feasible set varies over gradients in S and N. The more self-similar the feasible set is, the less likely it is for us to obtain a SAD that differs from the majority of the feasible set by</w:t>
+      </w:r>
+      <w:r>
+        <w:rPr>
+          <w:rFonts w:ascii="Calibri Light" w:hAnsi="Calibri Light" w:cs="Calibri Light"/>
+          <w:sz w:val="22"/>
+          <w:szCs w:val="22"/>
+        </w:rPr>
+        <w:t xml:space="preserve"> chance. The intuition from “common-sense” probability theory, and a common theme in statistical mechanics (Jaynes 1957) is that as the number of possible arrangements becomes large, the majority of possible arrangements should become very similar to each </w:t>
+      </w:r>
+      <w:r>
+        <w:rPr>
+          <w:rFonts w:ascii="Calibri Light" w:hAnsi="Calibri Light" w:cs="Calibri Light"/>
+          <w:sz w:val="22"/>
+          <w:szCs w:val="22"/>
+        </w:rPr>
+        <w:t>other in broad-scale characteristics. However, we don’t know that this is the case for SADs, nor do we know the values for S and N where this increase in self-similarity begins to occur.</w:t>
       </w:r>
     </w:p>
     <w:p>
       <w:pPr>
         <w:pStyle w:val="BodyText"/>
-      </w:pPr>
-      <w:r>
-        <w:t xml:space="preserve">In the manuscript, I use </w:t>
-      </w:r>
-      <w:r>
-        <w:t>the ratio of the 95% interval of summary statistic values</w:t>
-      </w:r>
-      <w:r>
-        <w:t xml:space="preserve"> to the full range of summary statistic values. This can be calculated quickly and without introducing new statistics, etc to the main manuscript. It also directly reflects the distributions to whic</w:t>
-      </w:r>
-      <w:r>
-        <w:t>h we are comparing our observations. However, it may not tell the full story: if the summary statistic values are idiosyncratic (skewness in particular can behave counterintuitively), it reflects those idiosyncracies.</w:t>
+        <w:spacing w:line="480" w:lineRule="auto"/>
+        <w:rPr>
+          <w:rFonts w:ascii="Calibri Light" w:hAnsi="Calibri Light" w:cs="Calibri Light"/>
+          <w:sz w:val="22"/>
+          <w:szCs w:val="22"/>
+        </w:rPr>
+      </w:pPr>
+      <w:r>
+        <w:rPr>
+          <w:rFonts w:ascii="Calibri Light" w:hAnsi="Calibri Light" w:cs="Calibri Light"/>
+          <w:sz w:val="22"/>
+          <w:szCs w:val="22"/>
+        </w:rPr>
+        <w:t>In the manuscript, we use a breadth index defined as ratio of the 95%</w:t>
+      </w:r>
+      <w:r>
+        <w:rPr>
+          <w:rFonts w:ascii="Calibri Light" w:hAnsi="Calibri Light" w:cs="Calibri Light"/>
+          <w:sz w:val="22"/>
+          <w:szCs w:val="22"/>
+        </w:rPr>
+        <w:t xml:space="preserve"> interval of summary statistic </w:t>
+      </w:r>
+      <w:proofErr w:type="gramStart"/>
+      <w:r>
+        <w:rPr>
+          <w:rFonts w:ascii="Calibri Light" w:hAnsi="Calibri Light" w:cs="Calibri Light"/>
+          <w:sz w:val="22"/>
+          <w:szCs w:val="22"/>
+        </w:rPr>
+        <w:t>values :</w:t>
+      </w:r>
+      <w:proofErr w:type="gramEnd"/>
+      <w:r>
+        <w:rPr>
+          <w:rFonts w:ascii="Calibri Light" w:hAnsi="Calibri Light" w:cs="Calibri Light"/>
+          <w:sz w:val="22"/>
+          <w:szCs w:val="22"/>
+        </w:rPr>
+        <w:t xml:space="preserve"> the full range of summary statistic values. This can be calculated quickly and is easily interpretable. It also directly reflects the distributions to which we are comparing our observations. However, it is not a wid</w:t>
+      </w:r>
+      <w:r>
+        <w:rPr>
+          <w:rFonts w:ascii="Calibri Light" w:hAnsi="Calibri Light" w:cs="Calibri Light"/>
+          <w:sz w:val="22"/>
+          <w:szCs w:val="22"/>
+        </w:rPr>
+        <w:t>ely-used metric. Also, if the summary statistic values are idiosyncratic (skewness in particular can behave counterintuitively), it can reflect those idiosyncracies.</w:t>
       </w:r>
     </w:p>
     <w:p>
       <w:pPr>
         <w:pStyle w:val="BodyText"/>
-      </w:pPr>
-      <w:r>
-        <w:t>With more computing, we can explore ho</w:t>
-      </w:r>
-      <w:r>
-        <w:t>w similar the elements of the feasible set are to each other by comparing them to each other directly. Then we can ask whether, as the feasible set gets large, the elements become more similar and converge on a dominant form.</w:t>
+        <w:spacing w:line="480" w:lineRule="auto"/>
+        <w:rPr>
+          <w:rFonts w:ascii="Calibri Light" w:hAnsi="Calibri Light" w:cs="Calibri Light"/>
+          <w:sz w:val="22"/>
+          <w:szCs w:val="22"/>
+        </w:rPr>
+      </w:pPr>
+      <w:r>
+        <w:rPr>
+          <w:rFonts w:ascii="Calibri Light" w:hAnsi="Calibri Light" w:cs="Calibri Light"/>
+          <w:sz w:val="22"/>
+          <w:szCs w:val="22"/>
+        </w:rPr>
+        <w:t>With more computing, we can explore how similar the elements of the feasible set are to ea</w:t>
+      </w:r>
+      <w:r>
+        <w:rPr>
+          <w:rFonts w:ascii="Calibri Light" w:hAnsi="Calibri Light" w:cs="Calibri Light"/>
+          <w:sz w:val="22"/>
+          <w:szCs w:val="22"/>
+        </w:rPr>
+        <w:t>ch other by comparing them to each other directly. Then we can ask whether, as the feasible set gets large, the elements become more similar and converge on a dominant form.</w:t>
       </w:r>
     </w:p>
     <w:p>
       <w:pPr>
         <w:pStyle w:val="Heading2"/>
-      </w:pPr>
-      <w:bookmarkStart w:id="0" w:name="directly-establishing-self-similarity"/>
-      <w:r>
-        <w:t>D</w:t>
-      </w:r>
-      <w:r>
-        <w:t>irectly establishing self-similarity</w:t>
+        <w:spacing w:line="480" w:lineRule="auto"/>
+        <w:rPr>
+          <w:rFonts w:ascii="Calibri Light" w:hAnsi="Calibri Light" w:cs="Calibri Light"/>
+          <w:color w:val="auto"/>
+          <w:sz w:val="22"/>
+          <w:szCs w:val="22"/>
+        </w:rPr>
+      </w:pPr>
+      <w:bookmarkStart w:id="0" w:name="overview"/>
+      <w:r>
+        <w:rPr>
+          <w:rFonts w:ascii="Calibri Light" w:hAnsi="Calibri Light" w:cs="Calibri Light"/>
+          <w:color w:val="auto"/>
+          <w:sz w:val="22"/>
+          <w:szCs w:val="22"/>
+        </w:rPr>
+        <w:t>Overview</w:t>
       </w:r>
       <w:bookmarkEnd w:id="0"/>
     </w:p>
     <w:p>
       <w:pPr>
-        <w:pStyle w:val="Heading3"/>
-      </w:pPr>
-      <w:bookmarkStart w:id="1" w:name="overview"/>
-      <w:r>
-        <w:t>Overview</w:t>
+        <w:pStyle w:val="FirstParagraph"/>
+        <w:spacing w:line="480" w:lineRule="auto"/>
+        <w:rPr>
+          <w:rFonts w:ascii="Calibri Light" w:hAnsi="Calibri Light" w:cs="Calibri Light"/>
+          <w:sz w:val="22"/>
+          <w:szCs w:val="22"/>
+        </w:rPr>
+      </w:pPr>
+      <w:r>
+        <w:rPr>
+          <w:rFonts w:ascii="Calibri Light" w:hAnsi="Calibri Light" w:cs="Calibri Light"/>
+          <w:sz w:val="22"/>
+          <w:szCs w:val="22"/>
+        </w:rPr>
+        <w:t>We can describe how self-similar the elements of a feasible set are via n</w:t>
+      </w:r>
+      <w:r>
+        <w:rPr>
+          <w:rFonts w:ascii="Calibri Light" w:hAnsi="Calibri Light" w:cs="Calibri Light"/>
+          <w:sz w:val="22"/>
+          <w:szCs w:val="22"/>
+        </w:rPr>
+        <w:t>umerous pairwise comparisons. Given a body of samples drawn from a feasible set, we draw two samples and compute some metric that describes how similar these two samples are to each other. We do this many times, making many pairwise comparisons, to generat</w:t>
+      </w:r>
+      <w:r>
+        <w:rPr>
+          <w:rFonts w:ascii="Calibri Light" w:hAnsi="Calibri Light" w:cs="Calibri Light"/>
+          <w:sz w:val="22"/>
+          <w:szCs w:val="22"/>
+        </w:rPr>
+        <w:t xml:space="preserve">e a distribution of the self-similarity metric for that feasible set. We then </w:t>
+      </w:r>
+      <w:r>
+        <w:rPr>
+          <w:rFonts w:ascii="Calibri Light" w:hAnsi="Calibri Light" w:cs="Calibri Light"/>
+          <w:sz w:val="22"/>
+          <w:szCs w:val="22"/>
+        </w:rPr>
+        <w:lastRenderedPageBreak/>
+        <w:t>compare how self-similar different feasible sets are by comparing the distributions of self-similarity metrics for the different feasible sets.</w:t>
+      </w:r>
+    </w:p>
+    <w:p>
+      <w:pPr>
+        <w:pStyle w:val="BodyText"/>
+        <w:spacing w:line="480" w:lineRule="auto"/>
+        <w:rPr>
+          <w:rFonts w:ascii="Calibri Light" w:hAnsi="Calibri Light" w:cs="Calibri Light"/>
+          <w:sz w:val="22"/>
+          <w:szCs w:val="22"/>
+        </w:rPr>
+      </w:pPr>
+      <w:r>
+        <w:rPr>
+          <w:rFonts w:ascii="Calibri Light" w:hAnsi="Calibri Light" w:cs="Calibri Light"/>
+          <w:sz w:val="22"/>
+          <w:szCs w:val="22"/>
+        </w:rPr>
+        <w:t>Here we demonstrate this process f</w:t>
+      </w:r>
+      <w:r>
+        <w:rPr>
+          <w:rFonts w:ascii="Calibri Light" w:hAnsi="Calibri Light" w:cs="Calibri Light"/>
+          <w:sz w:val="22"/>
+          <w:szCs w:val="22"/>
+        </w:rPr>
+        <w:t>or an example feasible set, and then present results for feasible sets spanning the range of S and N present in our data.</w:t>
+      </w:r>
+    </w:p>
+    <w:p>
+      <w:pPr>
+        <w:pStyle w:val="Heading2"/>
+        <w:spacing w:line="480" w:lineRule="auto"/>
+        <w:rPr>
+          <w:rFonts w:ascii="Calibri Light" w:hAnsi="Calibri Light" w:cs="Calibri Light"/>
+          <w:color w:val="auto"/>
+          <w:sz w:val="22"/>
+          <w:szCs w:val="22"/>
+        </w:rPr>
+      </w:pPr>
+      <w:bookmarkStart w:id="1" w:name="example"/>
+      <w:r>
+        <w:rPr>
+          <w:rFonts w:ascii="Calibri Light" w:hAnsi="Calibri Light" w:cs="Calibri Light"/>
+          <w:color w:val="auto"/>
+          <w:sz w:val="22"/>
+          <w:szCs w:val="22"/>
+        </w:rPr>
+        <w:t>Example</w:t>
       </w:r>
       <w:bookmarkEnd w:id="1"/>
     </w:p>
     <w:p>
       <w:pPr>
         <w:pStyle w:val="FirstParagraph"/>
-      </w:pPr>
-      <w:r>
-        <w:t>We can describe how self-simi</w:t>
-      </w:r>
-      <w:r>
-        <w:t xml:space="preserve">lar the elements of a feasible set are via numerous pairwise comparisons. Given a body of samples drawn from a feasible set, we draw two samples and compute some metric that describes how similar these two samples are to each other. We do this many times, </w:t>
-      </w:r>
-      <w:r>
-        <w:t>making many pairwise comparisons, to generate a distribution of the self-similarity metric for that feasible set. We then compare how self-similar different feasible sets are by comparing the distributions of self-similarity metrics for the different feasi</w:t>
-      </w:r>
-      <w:r>
-        <w:t>ble sets.</w:t>
-      </w:r>
-    </w:p>
-    <w:p>
-      <w:pPr>
-        <w:pStyle w:val="Heading3"/>
-      </w:pPr>
-      <w:bookmarkStart w:id="2" w:name="walkthrough"/>
-      <w:r>
-        <w:t>Walkthrough</w:t>
-      </w:r>
-      <w:bookmarkEnd w:id="2"/>
-    </w:p>
-    <w:p>
-      <w:pPr>
-        <w:pStyle w:val="FirstParagraph"/>
-      </w:pPr>
-      <w:r>
-        <w:t>Here we have a bank of 3870 samples from the feasible set for SADs with 7 species and 71 individuals. We draw two of these samples to compare.</w:t>
+        <w:spacing w:line="480" w:lineRule="auto"/>
+        <w:rPr>
+          <w:rFonts w:ascii="Calibri Light" w:hAnsi="Calibri Light" w:cs="Calibri Light"/>
+          <w:sz w:val="22"/>
+          <w:szCs w:val="22"/>
+        </w:rPr>
+      </w:pPr>
+      <w:r>
+        <w:rPr>
+          <w:rFonts w:ascii="Calibri Light" w:hAnsi="Calibri Light" w:cs="Calibri Light"/>
+          <w:sz w:val="22"/>
+          <w:szCs w:val="22"/>
+        </w:rPr>
+        <w:t>Here we have a bank of 3870 samples from the feasible set for SADs with 7 species and 71 individuals. We draw two of these sam</w:t>
+      </w:r>
+      <w:r>
+        <w:rPr>
+          <w:rFonts w:ascii="Calibri Light" w:hAnsi="Calibri Light" w:cs="Calibri Light"/>
+          <w:sz w:val="22"/>
+          <w:szCs w:val="22"/>
+        </w:rPr>
+        <w:t>ples to compare.</w:t>
       </w:r>
     </w:p>
     <w:p>
       <w:pPr>
         <w:pStyle w:val="BodyText"/>
-      </w:pPr>
-      <w:r>
-        <w:rPr>
+        <w:spacing w:line="480" w:lineRule="auto"/>
+        <w:rPr>
+          <w:rFonts w:ascii="Calibri Light" w:hAnsi="Calibri Light" w:cs="Calibri Light"/>
+          <w:sz w:val="22"/>
+          <w:szCs w:val="22"/>
+        </w:rPr>
+      </w:pPr>
+      <w:r>
+        <w:rPr>
+          <w:rFonts w:ascii="Calibri Light" w:hAnsi="Calibri Light" w:cs="Calibri Light"/>
           <w:noProof/>
-        </w:rPr>
-        <w:lastRenderedPageBreak/>
+          <w:sz w:val="22"/>
+          <w:szCs w:val="22"/>
+        </w:rPr>
         <w:drawing>
-          <wp:inline distT="0" distB="0" distL="0" distR="0" wp14:anchorId="7D8026CB" wp14:editId="385D45A3">
+          <wp:inline distT="0" distB="0" distL="0" distR="0" wp14:anchorId="5B18348C" wp14:editId="4AA4CB65">
             <wp:extent cx="2772075" cy="2310063"/>
             <wp:effectExtent l="0" t="0" r="0" b="0"/>
             <wp:docPr id="1" name="Picture"/>
@@ -148,7 +310,7 @@
               <a:graphicData uri="http://schemas.openxmlformats.org/drawingml/2006/picture">
                 <pic:pic xmlns:pic="http://schemas.openxmlformats.org/drawingml/2006/picture">
                   <pic:nvPicPr>
-                    <pic:cNvPr id="0" name="Picture" descr="self_similarity_files/figure-docx/illustrate%20self%20similarity-1.png"/>
+                    <pic:cNvPr id="0" name="Picture" descr="appendix2_selfsimilarity_files/figure-docx/illustrate%20self%20similarity-1.png"/>
                     <pic:cNvPicPr>
                       <a:picLocks noChangeAspect="1" noChangeArrowheads="1"/>
                     </pic:cNvPicPr>
@@ -182,10 +344,13 @@
       </w:r>
       <w:r>
         <w:rPr>
+          <w:rFonts w:ascii="Calibri Light" w:hAnsi="Calibri Light" w:cs="Calibri Light"/>
           <w:noProof/>
+          <w:sz w:val="22"/>
+          <w:szCs w:val="22"/>
         </w:rPr>
         <w:drawing>
-          <wp:inline distT="0" distB="0" distL="0" distR="0" wp14:anchorId="6D455CD9" wp14:editId="1907DA7C">
+          <wp:inline distT="0" distB="0" distL="0" distR="0" wp14:anchorId="2F1BAC79" wp14:editId="53B45C12">
             <wp:extent cx="2772075" cy="2310063"/>
             <wp:effectExtent l="0" t="0" r="0" b="0"/>
             <wp:docPr id="2" name="Picture"/>
@@ -194,7 +359,7 @@
               <a:graphicData uri="http://schemas.openxmlformats.org/drawingml/2006/picture">
                 <pic:pic xmlns:pic="http://schemas.openxmlformats.org/drawingml/2006/picture">
                   <pic:nvPicPr>
-                    <pic:cNvPr id="0" name="Picture" descr="self_similarity_files/figure-docx/illustrate%20self%20similarity-2.png"/>
+                    <pic:cNvPr id="0" name="Picture" descr="appendix2_selfsimilarity_files/figure-docx/illustrate%20self%20similarity-2.png"/>
                     <pic:cNvPicPr>
                       <a:picLocks noChangeAspect="1" noChangeArrowheads="1"/>
                     </pic:cNvPicPr>
@@ -230,9 +395,20 @@
     <w:p>
       <w:pPr>
         <w:pStyle w:val="BodyText"/>
-      </w:pPr>
-      <w:r>
-        <w:t>I have implemented 5 metrics of similarity for comparing samples:</w:t>
+        <w:spacing w:line="480" w:lineRule="auto"/>
+        <w:rPr>
+          <w:rFonts w:ascii="Calibri Light" w:hAnsi="Calibri Light" w:cs="Calibri Light"/>
+          <w:sz w:val="22"/>
+          <w:szCs w:val="22"/>
+        </w:rPr>
+      </w:pPr>
+      <w:r>
+        <w:rPr>
+          <w:rFonts w:ascii="Calibri Light" w:hAnsi="Calibri Light" w:cs="Calibri Light"/>
+          <w:sz w:val="22"/>
+          <w:szCs w:val="22"/>
+        </w:rPr>
+        <w:t>We have implemented 5 metrics of similarity for comparing samples:</w:t>
       </w:r>
     </w:p>
     <w:p>
@@ -242,9 +418,36 @@
           <w:ilvl w:val="0"/>
           <w:numId w:val="2"/>
         </w:numPr>
-      </w:pPr>
-      <w:r>
-        <w:t>R2</w:t>
+        <w:spacing w:line="480" w:lineRule="auto"/>
+        <w:rPr>
+          <w:rFonts w:ascii="Calibri Light" w:hAnsi="Calibri Light" w:cs="Calibri Light"/>
+          <w:sz w:val="22"/>
+          <w:szCs w:val="22"/>
+        </w:rPr>
+      </w:pPr>
+      <w:r>
+        <w:rPr>
+          <w:rFonts w:ascii="Calibri Light" w:hAnsi="Calibri Light" w:cs="Calibri Light"/>
+          <w:sz w:val="22"/>
+          <w:szCs w:val="22"/>
+        </w:rPr>
+        <w:t>R2 (</w:t>
+      </w:r>
+      <w:r>
+        <w:rPr>
+          <w:rStyle w:val="VerbatimChar"/>
+          <w:rFonts w:ascii="Calibri Light" w:hAnsi="Calibri Light" w:cs="Calibri Light"/>
+          <w:szCs w:val="22"/>
+        </w:rPr>
+        <w:t>r2</w:t>
+      </w:r>
+      <w:r>
+        <w:rPr>
+          <w:rFonts w:ascii="Calibri Light" w:hAnsi="Calibri Light" w:cs="Calibri Light"/>
+          <w:sz w:val="22"/>
+          <w:szCs w:val="22"/>
+        </w:rPr>
+        <w:t>). High R2 indicates higher self-similarity.</w:t>
       </w:r>
     </w:p>
     <w:p>
@@ -254,12 +457,36 @@
           <w:ilvl w:val="0"/>
           <w:numId w:val="2"/>
         </w:numPr>
-      </w:pPr>
-      <w:r>
-        <w:t>R2 on log-transform</w:t>
-      </w:r>
-      <w:r>
-        <w:t>ed abundances</w:t>
+        <w:spacing w:line="480" w:lineRule="auto"/>
+        <w:rPr>
+          <w:rFonts w:ascii="Calibri Light" w:hAnsi="Calibri Light" w:cs="Calibri Light"/>
+          <w:sz w:val="22"/>
+          <w:szCs w:val="22"/>
+        </w:rPr>
+      </w:pPr>
+      <w:r>
+        <w:rPr>
+          <w:rFonts w:ascii="Calibri Light" w:hAnsi="Calibri Light" w:cs="Calibri Light"/>
+          <w:sz w:val="22"/>
+          <w:szCs w:val="22"/>
+        </w:rPr>
+        <w:t>R2 on log-transformed abundances (</w:t>
+      </w:r>
+      <w:r>
+        <w:rPr>
+          <w:rStyle w:val="VerbatimChar"/>
+          <w:rFonts w:ascii="Calibri Light" w:hAnsi="Calibri Light" w:cs="Calibri Light"/>
+          <w:szCs w:val="22"/>
+        </w:rPr>
+        <w:t>r2_log</w:t>
+      </w:r>
+      <w:r>
+        <w:rPr>
+          <w:rFonts w:ascii="Calibri Light" w:hAnsi="Calibri Light" w:cs="Calibri Light"/>
+          <w:sz w:val="22"/>
+          <w:szCs w:val="22"/>
+        </w:rPr>
+        <w:t>). Higher values indicate higher self-similarity.</w:t>
       </w:r>
     </w:p>
     <w:p>
@@ -269,9 +496,44 @@
           <w:ilvl w:val="0"/>
           <w:numId w:val="2"/>
         </w:numPr>
-      </w:pPr>
-      <w:r>
-        <w:t>The coefficient of determination from a linear model fitting one sample to the other</w:t>
+        <w:spacing w:line="480" w:lineRule="auto"/>
+        <w:rPr>
+          <w:rFonts w:ascii="Calibri Light" w:hAnsi="Calibri Light" w:cs="Calibri Light"/>
+          <w:sz w:val="22"/>
+          <w:szCs w:val="22"/>
+        </w:rPr>
+      </w:pPr>
+      <w:r>
+        <w:rPr>
+          <w:rFonts w:ascii="Calibri Light" w:hAnsi="Calibri Light" w:cs="Calibri Light"/>
+          <w:sz w:val="22"/>
+          <w:szCs w:val="22"/>
+        </w:rPr>
+        <w:t>The coefficient of determina</w:t>
+      </w:r>
+      <w:r>
+        <w:rPr>
+          <w:rFonts w:ascii="Calibri Light" w:hAnsi="Calibri Light" w:cs="Calibri Light"/>
+          <w:sz w:val="22"/>
+          <w:szCs w:val="22"/>
+        </w:rPr>
+        <w:t>tion from a linear model fitting one sample to the other (</w:t>
+      </w:r>
+      <w:r>
+        <w:rPr>
+          <w:rStyle w:val="VerbatimChar"/>
+          <w:rFonts w:ascii="Calibri Light" w:hAnsi="Calibri Light" w:cs="Calibri Light"/>
+          <w:szCs w:val="22"/>
+        </w:rPr>
+        <w:t>cd</w:t>
+      </w:r>
+      <w:r>
+        <w:rPr>
+          <w:rFonts w:ascii="Calibri Light" w:hAnsi="Calibri Light" w:cs="Calibri Light"/>
+          <w:sz w:val="22"/>
+          <w:szCs w:val="22"/>
+        </w:rPr>
+        <w:t>). Higher values indicate higher self-similarity.</w:t>
       </w:r>
     </w:p>
     <w:p>
@@ -281,9 +543,53 @@
           <w:ilvl w:val="0"/>
           <w:numId w:val="2"/>
         </w:numPr>
-      </w:pPr>
-      <w:r>
-        <w:t>The proportion of individuals allocated to species of differing abundances</w:t>
+        <w:spacing w:line="480" w:lineRule="auto"/>
+        <w:rPr>
+          <w:rFonts w:ascii="Calibri Light" w:hAnsi="Calibri Light" w:cs="Calibri Light"/>
+          <w:sz w:val="22"/>
+          <w:szCs w:val="22"/>
+        </w:rPr>
+      </w:pPr>
+      <w:r>
+        <w:rPr>
+          <w:rFonts w:ascii="Calibri Light" w:hAnsi="Calibri Light" w:cs="Calibri Light"/>
+          <w:sz w:val="22"/>
+          <w:szCs w:val="22"/>
+        </w:rPr>
+        <w:t>The proportion of individuals allocated to species of differing abundances (</w:t>
+      </w:r>
+      <w:r>
+        <w:rPr>
+          <w:rStyle w:val="VerbatimChar"/>
+          <w:rFonts w:ascii="Calibri Light" w:hAnsi="Calibri Light" w:cs="Calibri Light"/>
+          <w:szCs w:val="22"/>
+        </w:rPr>
+        <w:t>prop_off</w:t>
+      </w:r>
+      <w:r>
+        <w:rPr>
+          <w:rFonts w:ascii="Calibri Light" w:hAnsi="Calibri Light" w:cs="Calibri Light"/>
+          <w:sz w:val="22"/>
+          <w:szCs w:val="22"/>
+        </w:rPr>
+        <w:t xml:space="preserve">). </w:t>
+      </w:r>
+      <w:r>
+        <w:rPr>
+          <w:rFonts w:ascii="Calibri Light" w:hAnsi="Calibri Light" w:cs="Calibri Light"/>
+          <w:b/>
+          <w:sz w:val="22"/>
+          <w:szCs w:val="22"/>
+        </w:rPr>
+        <w:t>Lower</w:t>
+      </w:r>
+      <w:r>
+        <w:rPr>
+          <w:rFonts w:ascii="Calibri Light" w:hAnsi="Calibri Light" w:cs="Calibri Light"/>
+          <w:sz w:val="22"/>
+          <w:szCs w:val="22"/>
+        </w:rPr>
+        <w:t xml:space="preserve"> values indicate greater self-similarity.</w:t>
       </w:r>
     </w:p>
     <w:p>
@@ -293,44 +599,113 @@
           <w:ilvl w:val="0"/>
           <w:numId w:val="2"/>
         </w:numPr>
-      </w:pPr>
-      <w:r>
-        <w:t>The estimated Kullbak-Lieber (sp) divergence between the two samples</w:t>
+        <w:spacing w:line="480" w:lineRule="auto"/>
+        <w:rPr>
+          <w:rFonts w:ascii="Calibri Light" w:hAnsi="Calibri Light" w:cs="Calibri Light"/>
+          <w:sz w:val="22"/>
+          <w:szCs w:val="22"/>
+        </w:rPr>
+      </w:pPr>
+      <w:r>
+        <w:rPr>
+          <w:rFonts w:ascii="Calibri Light" w:hAnsi="Calibri Light" w:cs="Calibri Light"/>
+          <w:sz w:val="22"/>
+          <w:szCs w:val="22"/>
+        </w:rPr>
+        <w:lastRenderedPageBreak/>
+        <w:t>The estimate</w:t>
+      </w:r>
+      <w:r>
+        <w:rPr>
+          <w:rFonts w:ascii="Calibri Light" w:hAnsi="Calibri Light" w:cs="Calibri Light"/>
+          <w:sz w:val="22"/>
+          <w:szCs w:val="22"/>
+        </w:rPr>
+        <w:t>d Kullback–Leibler divergence between the two samples (</w:t>
+      </w:r>
+      <w:r>
+        <w:rPr>
+          <w:rStyle w:val="VerbatimChar"/>
+          <w:rFonts w:ascii="Calibri Light" w:hAnsi="Calibri Light" w:cs="Calibri Light"/>
+          <w:szCs w:val="22"/>
+        </w:rPr>
+        <w:t>div</w:t>
+      </w:r>
+      <w:r>
+        <w:rPr>
+          <w:rFonts w:ascii="Calibri Light" w:hAnsi="Calibri Light" w:cs="Calibri Light"/>
+          <w:sz w:val="22"/>
+          <w:szCs w:val="22"/>
+        </w:rPr>
+        <w:t xml:space="preserve">). </w:t>
+      </w:r>
+      <w:r>
+        <w:rPr>
+          <w:rFonts w:ascii="Calibri Light" w:hAnsi="Calibri Light" w:cs="Calibri Light"/>
+          <w:b/>
+          <w:sz w:val="22"/>
+          <w:szCs w:val="22"/>
+        </w:rPr>
+        <w:t>Lower</w:t>
+      </w:r>
+      <w:r>
+        <w:rPr>
+          <w:rFonts w:ascii="Calibri Light" w:hAnsi="Calibri Light" w:cs="Calibri Light"/>
+          <w:sz w:val="22"/>
+          <w:szCs w:val="22"/>
+        </w:rPr>
+        <w:t xml:space="preserve"> values indicate greater self-similarity.</w:t>
       </w:r>
     </w:p>
     <w:tbl>
       <w:tblPr>
         <w:tblStyle w:val="Table"/>
         <w:tblW w:w="0" w:type="pct"/>
+        <w:tblBorders>
+          <w:top w:val="single" w:sz="4" w:space="0" w:color="auto"/>
+          <w:left w:val="single" w:sz="4" w:space="0" w:color="auto"/>
+          <w:bottom w:val="single" w:sz="4" w:space="0" w:color="auto"/>
+          <w:right w:val="single" w:sz="4" w:space="0" w:color="auto"/>
+          <w:insideH w:val="single" w:sz="4" w:space="0" w:color="auto"/>
+          <w:insideV w:val="single" w:sz="4" w:space="0" w:color="auto"/>
+        </w:tblBorders>
         <w:tblLook w:val="07E0" w:firstRow="1" w:lastRow="1" w:firstColumn="1" w:lastColumn="1" w:noHBand="1" w:noVBand="1"/>
       </w:tblPr>
       <w:tblGrid>
-        <w:gridCol w:w="681"/>
-        <w:gridCol w:w="709"/>
-        <w:gridCol w:w="1247"/>
-        <w:gridCol w:w="1247"/>
-        <w:gridCol w:w="1247"/>
-        <w:gridCol w:w="1247"/>
-        <w:gridCol w:w="1247"/>
-        <w:gridCol w:w="436"/>
-        <w:gridCol w:w="463"/>
-        <w:gridCol w:w="836"/>
+        <w:gridCol w:w="636"/>
+        <w:gridCol w:w="663"/>
+        <w:gridCol w:w="1162"/>
+        <w:gridCol w:w="1162"/>
+        <w:gridCol w:w="1162"/>
+        <w:gridCol w:w="1162"/>
+        <w:gridCol w:w="1162"/>
+        <w:gridCol w:w="413"/>
+        <w:gridCol w:w="442"/>
+        <w:gridCol w:w="782"/>
       </w:tblGrid>
       <w:tr>
         <w:tc>
           <w:tcPr>
             <w:tcW w:w="0" w:type="auto"/>
-            <w:tcBorders>
-              <w:bottom w:val="single" w:sz="0" w:space="0" w:color="auto"/>
-            </w:tcBorders>
             <w:vAlign w:val="bottom"/>
           </w:tcPr>
           <w:p>
             <w:pPr>
               <w:pStyle w:val="Compact"/>
+              <w:spacing w:line="480" w:lineRule="auto"/>
               <w:jc w:val="right"/>
+              <w:rPr>
+                <w:rFonts w:ascii="Calibri Light" w:hAnsi="Calibri Light" w:cs="Calibri Light"/>
+                <w:sz w:val="22"/>
+                <w:szCs w:val="22"/>
+              </w:rPr>
             </w:pPr>
             <w:r>
+              <w:rPr>
+                <w:rFonts w:ascii="Calibri Light" w:hAnsi="Calibri Light" w:cs="Calibri Light"/>
+                <w:sz w:val="22"/>
+                <w:szCs w:val="22"/>
+              </w:rPr>
               <w:t>sim1</w:t>
             </w:r>
           </w:p>
@@ -338,17 +713,25 @@
         <w:tc>
           <w:tcPr>
             <w:tcW w:w="0" w:type="auto"/>
-            <w:tcBorders>
-              <w:bottom w:val="single" w:sz="0" w:space="0" w:color="auto"/>
-            </w:tcBorders>
             <w:vAlign w:val="bottom"/>
           </w:tcPr>
           <w:p>
             <w:pPr>
               <w:pStyle w:val="Compact"/>
+              <w:spacing w:line="480" w:lineRule="auto"/>
               <w:jc w:val="right"/>
+              <w:rPr>
+                <w:rFonts w:ascii="Calibri Light" w:hAnsi="Calibri Light" w:cs="Calibri Light"/>
+                <w:sz w:val="22"/>
+                <w:szCs w:val="22"/>
+              </w:rPr>
             </w:pPr>
             <w:r>
+              <w:rPr>
+                <w:rFonts w:ascii="Calibri Light" w:hAnsi="Calibri Light" w:cs="Calibri Light"/>
+                <w:sz w:val="22"/>
+                <w:szCs w:val="22"/>
+              </w:rPr>
               <w:t>sim2</w:t>
             </w:r>
           </w:p>
@@ -356,17 +739,25 @@
         <w:tc>
           <w:tcPr>
             <w:tcW w:w="0" w:type="auto"/>
-            <w:tcBorders>
-              <w:bottom w:val="single" w:sz="0" w:space="0" w:color="auto"/>
-            </w:tcBorders>
             <w:vAlign w:val="bottom"/>
           </w:tcPr>
           <w:p>
             <w:pPr>
               <w:pStyle w:val="Compact"/>
+              <w:spacing w:line="480" w:lineRule="auto"/>
               <w:jc w:val="right"/>
+              <w:rPr>
+                <w:rFonts w:ascii="Calibri Light" w:hAnsi="Calibri Light" w:cs="Calibri Light"/>
+                <w:sz w:val="22"/>
+                <w:szCs w:val="22"/>
+              </w:rPr>
             </w:pPr>
             <w:r>
+              <w:rPr>
+                <w:rFonts w:ascii="Calibri Light" w:hAnsi="Calibri Light" w:cs="Calibri Light"/>
+                <w:sz w:val="22"/>
+                <w:szCs w:val="22"/>
+              </w:rPr>
               <w:t>r2</w:t>
             </w:r>
           </w:p>
@@ -374,17 +765,25 @@
         <w:tc>
           <w:tcPr>
             <w:tcW w:w="0" w:type="auto"/>
-            <w:tcBorders>
-              <w:bottom w:val="single" w:sz="0" w:space="0" w:color="auto"/>
-            </w:tcBorders>
             <w:vAlign w:val="bottom"/>
           </w:tcPr>
           <w:p>
             <w:pPr>
               <w:pStyle w:val="Compact"/>
+              <w:spacing w:line="480" w:lineRule="auto"/>
               <w:jc w:val="right"/>
+              <w:rPr>
+                <w:rFonts w:ascii="Calibri Light" w:hAnsi="Calibri Light" w:cs="Calibri Light"/>
+                <w:sz w:val="22"/>
+                <w:szCs w:val="22"/>
+              </w:rPr>
             </w:pPr>
             <w:r>
+              <w:rPr>
+                <w:rFonts w:ascii="Calibri Light" w:hAnsi="Calibri Light" w:cs="Calibri Light"/>
+                <w:sz w:val="22"/>
+                <w:szCs w:val="22"/>
+              </w:rPr>
               <w:t>r2_log</w:t>
             </w:r>
           </w:p>
@@ -392,17 +791,25 @@
         <w:tc>
           <w:tcPr>
             <w:tcW w:w="0" w:type="auto"/>
-            <w:tcBorders>
-              <w:bottom w:val="single" w:sz="0" w:space="0" w:color="auto"/>
-            </w:tcBorders>
             <w:vAlign w:val="bottom"/>
           </w:tcPr>
           <w:p>
             <w:pPr>
               <w:pStyle w:val="Compact"/>
+              <w:spacing w:line="480" w:lineRule="auto"/>
               <w:jc w:val="right"/>
+              <w:rPr>
+                <w:rFonts w:ascii="Calibri Light" w:hAnsi="Calibri Light" w:cs="Calibri Light"/>
+                <w:sz w:val="22"/>
+                <w:szCs w:val="22"/>
+              </w:rPr>
             </w:pPr>
             <w:r>
+              <w:rPr>
+                <w:rFonts w:ascii="Calibri Light" w:hAnsi="Calibri Light" w:cs="Calibri Light"/>
+                <w:sz w:val="22"/>
+                <w:szCs w:val="22"/>
+              </w:rPr>
               <w:t>cd</w:t>
             </w:r>
           </w:p>
@@ -410,17 +817,25 @@
         <w:tc>
           <w:tcPr>
             <w:tcW w:w="0" w:type="auto"/>
-            <w:tcBorders>
-              <w:bottom w:val="single" w:sz="0" w:space="0" w:color="auto"/>
-            </w:tcBorders>
             <w:vAlign w:val="bottom"/>
           </w:tcPr>
           <w:p>
             <w:pPr>
               <w:pStyle w:val="Compact"/>
+              <w:spacing w:line="480" w:lineRule="auto"/>
               <w:jc w:val="right"/>
+              <w:rPr>
+                <w:rFonts w:ascii="Calibri Light" w:hAnsi="Calibri Light" w:cs="Calibri Light"/>
+                <w:sz w:val="22"/>
+                <w:szCs w:val="22"/>
+              </w:rPr>
             </w:pPr>
             <w:r>
+              <w:rPr>
+                <w:rFonts w:ascii="Calibri Light" w:hAnsi="Calibri Light" w:cs="Calibri Light"/>
+                <w:sz w:val="22"/>
+                <w:szCs w:val="22"/>
+              </w:rPr>
               <w:t>prop_off</w:t>
             </w:r>
           </w:p>
@@ -428,17 +843,25 @@
         <w:tc>
           <w:tcPr>
             <w:tcW w:w="0" w:type="auto"/>
-            <w:tcBorders>
-              <w:bottom w:val="single" w:sz="0" w:space="0" w:color="auto"/>
-            </w:tcBorders>
             <w:vAlign w:val="bottom"/>
           </w:tcPr>
           <w:p>
             <w:pPr>
               <w:pStyle w:val="Compact"/>
+              <w:spacing w:line="480" w:lineRule="auto"/>
               <w:jc w:val="right"/>
+              <w:rPr>
+                <w:rFonts w:ascii="Calibri Light" w:hAnsi="Calibri Light" w:cs="Calibri Light"/>
+                <w:sz w:val="22"/>
+                <w:szCs w:val="22"/>
+              </w:rPr>
             </w:pPr>
             <w:r>
+              <w:rPr>
+                <w:rFonts w:ascii="Calibri Light" w:hAnsi="Calibri Light" w:cs="Calibri Light"/>
+                <w:sz w:val="22"/>
+                <w:szCs w:val="22"/>
+              </w:rPr>
               <w:t>div</w:t>
             </w:r>
           </w:p>
@@ -446,17 +869,25 @@
         <w:tc>
           <w:tcPr>
             <w:tcW w:w="0" w:type="auto"/>
-            <w:tcBorders>
-              <w:bottom w:val="single" w:sz="0" w:space="0" w:color="auto"/>
-            </w:tcBorders>
             <w:vAlign w:val="bottom"/>
           </w:tcPr>
           <w:p>
             <w:pPr>
               <w:pStyle w:val="Compact"/>
+              <w:spacing w:line="480" w:lineRule="auto"/>
               <w:jc w:val="right"/>
+              <w:rPr>
+                <w:rFonts w:ascii="Calibri Light" w:hAnsi="Calibri Light" w:cs="Calibri Light"/>
+                <w:sz w:val="22"/>
+                <w:szCs w:val="22"/>
+              </w:rPr>
             </w:pPr>
             <w:r>
+              <w:rPr>
+                <w:rFonts w:ascii="Calibri Light" w:hAnsi="Calibri Light" w:cs="Calibri Light"/>
+                <w:sz w:val="22"/>
+                <w:szCs w:val="22"/>
+              </w:rPr>
               <w:t>s0</w:t>
             </w:r>
           </w:p>
@@ -464,17 +895,25 @@
         <w:tc>
           <w:tcPr>
             <w:tcW w:w="0" w:type="auto"/>
-            <w:tcBorders>
-              <w:bottom w:val="single" w:sz="0" w:space="0" w:color="auto"/>
-            </w:tcBorders>
             <w:vAlign w:val="bottom"/>
           </w:tcPr>
           <w:p>
             <w:pPr>
               <w:pStyle w:val="Compact"/>
+              <w:spacing w:line="480" w:lineRule="auto"/>
               <w:jc w:val="right"/>
+              <w:rPr>
+                <w:rFonts w:ascii="Calibri Light" w:hAnsi="Calibri Light" w:cs="Calibri Light"/>
+                <w:sz w:val="22"/>
+                <w:szCs w:val="22"/>
+              </w:rPr>
             </w:pPr>
             <w:r>
+              <w:rPr>
+                <w:rFonts w:ascii="Calibri Light" w:hAnsi="Calibri Light" w:cs="Calibri Light"/>
+                <w:sz w:val="22"/>
+                <w:szCs w:val="22"/>
+              </w:rPr>
               <w:t>n0</w:t>
             </w:r>
           </w:p>
@@ -482,16 +921,24 @@
         <w:tc>
           <w:tcPr>
             <w:tcW w:w="0" w:type="auto"/>
-            <w:tcBorders>
-              <w:bottom w:val="single" w:sz="0" w:space="0" w:color="auto"/>
-            </w:tcBorders>
             <w:vAlign w:val="bottom"/>
           </w:tcPr>
           <w:p>
             <w:pPr>
               <w:pStyle w:val="Compact"/>
+              <w:spacing w:line="480" w:lineRule="auto"/>
+              <w:rPr>
+                <w:rFonts w:ascii="Calibri Light" w:hAnsi="Calibri Light" w:cs="Calibri Light"/>
+                <w:sz w:val="22"/>
+                <w:szCs w:val="22"/>
+              </w:rPr>
             </w:pPr>
             <w:r>
+              <w:rPr>
+                <w:rFonts w:ascii="Calibri Light" w:hAnsi="Calibri Light" w:cs="Calibri Light"/>
+                <w:sz w:val="22"/>
+                <w:szCs w:val="22"/>
+              </w:rPr>
               <w:t>nparts</w:t>
             </w:r>
           </w:p>
@@ -505,9 +952,20 @@
           <w:p>
             <w:pPr>
               <w:pStyle w:val="Compact"/>
+              <w:spacing w:line="480" w:lineRule="auto"/>
               <w:jc w:val="right"/>
+              <w:rPr>
+                <w:rFonts w:ascii="Calibri Light" w:hAnsi="Calibri Light" w:cs="Calibri Light"/>
+                <w:sz w:val="22"/>
+                <w:szCs w:val="22"/>
+              </w:rPr>
             </w:pPr>
             <w:r>
+              <w:rPr>
+                <w:rFonts w:ascii="Calibri Light" w:hAnsi="Calibri Light" w:cs="Calibri Light"/>
+                <w:sz w:val="22"/>
+                <w:szCs w:val="22"/>
+              </w:rPr>
               <w:t>591</w:t>
             </w:r>
           </w:p>
@@ -519,9 +977,20 @@
           <w:p>
             <w:pPr>
               <w:pStyle w:val="Compact"/>
+              <w:spacing w:line="480" w:lineRule="auto"/>
               <w:jc w:val="right"/>
+              <w:rPr>
+                <w:rFonts w:ascii="Calibri Light" w:hAnsi="Calibri Light" w:cs="Calibri Light"/>
+                <w:sz w:val="22"/>
+                <w:szCs w:val="22"/>
+              </w:rPr>
             </w:pPr>
             <w:r>
+              <w:rPr>
+                <w:rFonts w:ascii="Calibri Light" w:hAnsi="Calibri Light" w:cs="Calibri Light"/>
+                <w:sz w:val="22"/>
+                <w:szCs w:val="22"/>
+              </w:rPr>
               <w:t>3208</w:t>
             </w:r>
           </w:p>
@@ -533,9 +1002,20 @@
           <w:p>
             <w:pPr>
               <w:pStyle w:val="Compact"/>
+              <w:spacing w:line="480" w:lineRule="auto"/>
               <w:jc w:val="right"/>
+              <w:rPr>
+                <w:rFonts w:ascii="Calibri Light" w:hAnsi="Calibri Light" w:cs="Calibri Light"/>
+                <w:sz w:val="22"/>
+                <w:szCs w:val="22"/>
+              </w:rPr>
             </w:pPr>
             <w:r>
+              <w:rPr>
+                <w:rFonts w:ascii="Calibri Light" w:hAnsi="Calibri Light" w:cs="Calibri Light"/>
+                <w:sz w:val="22"/>
+                <w:szCs w:val="22"/>
+              </w:rPr>
               <w:t>0.7874279</w:t>
             </w:r>
           </w:p>
@@ -547,9 +1027,20 @@
           <w:p>
             <w:pPr>
               <w:pStyle w:val="Compact"/>
+              <w:spacing w:line="480" w:lineRule="auto"/>
               <w:jc w:val="right"/>
+              <w:rPr>
+                <w:rFonts w:ascii="Calibri Light" w:hAnsi="Calibri Light" w:cs="Calibri Light"/>
+                <w:sz w:val="22"/>
+                <w:szCs w:val="22"/>
+              </w:rPr>
             </w:pPr>
             <w:r>
+              <w:rPr>
+                <w:rFonts w:ascii="Calibri Light" w:hAnsi="Calibri Light" w:cs="Calibri Light"/>
+                <w:sz w:val="22"/>
+                <w:szCs w:val="22"/>
+              </w:rPr>
               <w:t>0.7336329</w:t>
             </w:r>
           </w:p>
@@ -561,9 +1052,20 @@
           <w:p>
             <w:pPr>
               <w:pStyle w:val="Compact"/>
+              <w:spacing w:line="480" w:lineRule="auto"/>
               <w:jc w:val="right"/>
+              <w:rPr>
+                <w:rFonts w:ascii="Calibri Light" w:hAnsi="Calibri Light" w:cs="Calibri Light"/>
+                <w:sz w:val="22"/>
+                <w:szCs w:val="22"/>
+              </w:rPr>
             </w:pPr>
             <w:r>
+              <w:rPr>
+                <w:rFonts w:ascii="Calibri Light" w:hAnsi="Calibri Light" w:cs="Calibri Light"/>
+                <w:sz w:val="22"/>
+                <w:szCs w:val="22"/>
+              </w:rPr>
               <w:t>0.8397613</w:t>
             </w:r>
           </w:p>
@@ -575,9 +1077,20 @@
           <w:p>
             <w:pPr>
               <w:pStyle w:val="Compact"/>
+              <w:spacing w:line="480" w:lineRule="auto"/>
               <w:jc w:val="right"/>
+              <w:rPr>
+                <w:rFonts w:ascii="Calibri Light" w:hAnsi="Calibri Light" w:cs="Calibri Light"/>
+                <w:sz w:val="22"/>
+                <w:szCs w:val="22"/>
+              </w:rPr>
             </w:pPr>
             <w:r>
+              <w:rPr>
+                <w:rFonts w:ascii="Calibri Light" w:hAnsi="Calibri Light" w:cs="Calibri Light"/>
+                <w:sz w:val="22"/>
+                <w:szCs w:val="22"/>
+              </w:rPr>
               <w:t>0.1971831</w:t>
             </w:r>
           </w:p>
@@ -589,9 +1102,20 @@
           <w:p>
             <w:pPr>
               <w:pStyle w:val="Compact"/>
+              <w:spacing w:line="480" w:lineRule="auto"/>
               <w:jc w:val="right"/>
+              <w:rPr>
+                <w:rFonts w:ascii="Calibri Light" w:hAnsi="Calibri Light" w:cs="Calibri Light"/>
+                <w:sz w:val="22"/>
+                <w:szCs w:val="22"/>
+              </w:rPr>
             </w:pPr>
             <w:r>
+              <w:rPr>
+                <w:rFonts w:ascii="Calibri Light" w:hAnsi="Calibri Light" w:cs="Calibri Light"/>
+                <w:sz w:val="22"/>
+                <w:szCs w:val="22"/>
+              </w:rPr>
               <w:t>0.1027579</w:t>
             </w:r>
           </w:p>
@@ -603,9 +1127,20 @@
           <w:p>
             <w:pPr>
               <w:pStyle w:val="Compact"/>
+              <w:spacing w:line="480" w:lineRule="auto"/>
               <w:jc w:val="right"/>
+              <w:rPr>
+                <w:rFonts w:ascii="Calibri Light" w:hAnsi="Calibri Light" w:cs="Calibri Light"/>
+                <w:sz w:val="22"/>
+                <w:szCs w:val="22"/>
+              </w:rPr>
             </w:pPr>
             <w:r>
+              <w:rPr>
+                <w:rFonts w:ascii="Calibri Light" w:hAnsi="Calibri Light" w:cs="Calibri Light"/>
+                <w:sz w:val="22"/>
+                <w:szCs w:val="22"/>
+              </w:rPr>
               <w:t>7</w:t>
             </w:r>
           </w:p>
@@ -617,9 +1152,20 @@
           <w:p>
             <w:pPr>
               <w:pStyle w:val="Compact"/>
+              <w:spacing w:line="480" w:lineRule="auto"/>
               <w:jc w:val="right"/>
+              <w:rPr>
+                <w:rFonts w:ascii="Calibri Light" w:hAnsi="Calibri Light" w:cs="Calibri Light"/>
+                <w:sz w:val="22"/>
+                <w:szCs w:val="22"/>
+              </w:rPr>
             </w:pPr>
             <w:r>
+              <w:rPr>
+                <w:rFonts w:ascii="Calibri Light" w:hAnsi="Calibri Light" w:cs="Calibri Light"/>
+                <w:sz w:val="22"/>
+                <w:szCs w:val="22"/>
+              </w:rPr>
               <w:t>71</w:t>
             </w:r>
           </w:p>
@@ -631,8 +1177,19 @@
           <w:p>
             <w:pPr>
               <w:pStyle w:val="Compact"/>
+              <w:spacing w:line="480" w:lineRule="auto"/>
+              <w:rPr>
+                <w:rFonts w:ascii="Calibri Light" w:hAnsi="Calibri Light" w:cs="Calibri Light"/>
+                <w:sz w:val="22"/>
+                <w:szCs w:val="22"/>
+              </w:rPr>
             </w:pPr>
             <w:r>
+              <w:rPr>
+                <w:rFonts w:ascii="Calibri Light" w:hAnsi="Calibri Light" w:cs="Calibri Light"/>
+                <w:sz w:val="22"/>
+                <w:szCs w:val="22"/>
+              </w:rPr>
               <w:t>60289</w:t>
             </w:r>
           </w:p>
@@ -642,22 +1199,41 @@
     <w:p>
       <w:pPr>
         <w:pStyle w:val="BodyText"/>
-      </w:pPr>
-      <w:r>
-        <w:t>We repeat this comparison process numerous times to get numerous values for the self-similarity metrics.</w:t>
+        <w:spacing w:line="480" w:lineRule="auto"/>
+        <w:rPr>
+          <w:rFonts w:ascii="Calibri Light" w:hAnsi="Calibri Light" w:cs="Calibri Light"/>
+          <w:sz w:val="22"/>
+          <w:szCs w:val="22"/>
+        </w:rPr>
+      </w:pPr>
+      <w:r>
+        <w:rPr>
+          <w:rFonts w:ascii="Calibri Light" w:hAnsi="Calibri Light" w:cs="Calibri Light"/>
+          <w:sz w:val="22"/>
+          <w:szCs w:val="22"/>
+        </w:rPr>
+        <w:t>We draw numerous pairs of SADs and compare them numerous times to get distributions for the self similarity metrics.</w:t>
       </w:r>
     </w:p>
     <w:p>
       <w:pPr>
         <w:pStyle w:val="BodyText"/>
-      </w:pPr>
-      <w:r>
-        <w:rPr>
+        <w:spacing w:line="480" w:lineRule="auto"/>
+        <w:rPr>
+          <w:rFonts w:ascii="Calibri Light" w:hAnsi="Calibri Light" w:cs="Calibri Light"/>
+          <w:sz w:val="22"/>
+          <w:szCs w:val="22"/>
+        </w:rPr>
+      </w:pPr>
+      <w:r>
+        <w:rPr>
+          <w:rFonts w:ascii="Calibri Light" w:hAnsi="Calibri Light" w:cs="Calibri Light"/>
           <w:noProof/>
-        </w:rPr>
-        <w:lastRenderedPageBreak/>
+          <w:sz w:val="22"/>
+          <w:szCs w:val="22"/>
+        </w:rPr>
         <w:drawing>
-          <wp:inline distT="0" distB="0" distL="0" distR="0" wp14:anchorId="5D557F04" wp14:editId="33F6B098">
+          <wp:inline distT="0" distB="0" distL="0" distR="0" wp14:anchorId="493D0EA2" wp14:editId="46672C80">
             <wp:extent cx="1848050" cy="1848050"/>
             <wp:effectExtent l="0" t="0" r="0" b="0"/>
             <wp:docPr id="3" name="Picture"/>
@@ -666,7 +1242,7 @@
               <a:graphicData uri="http://schemas.openxmlformats.org/drawingml/2006/picture">
                 <pic:pic xmlns:pic="http://schemas.openxmlformats.org/drawingml/2006/picture">
                   <pic:nvPicPr>
-                    <pic:cNvPr id="0" name="Picture" descr="self_similarity_files/figure-docx/rep%20sampler-1.png"/>
+                    <pic:cNvPr id="0" name="Picture" descr="appendix2_selfsimilarity_files/figure-docx/rep%20sampler-1.png"/>
                     <pic:cNvPicPr>
                       <a:picLocks noChangeAspect="1" noChangeArrowheads="1"/>
                     </pic:cNvPicPr>
@@ -700,10 +1276,13 @@
       </w:r>
       <w:r>
         <w:rPr>
+          <w:rFonts w:ascii="Calibri Light" w:hAnsi="Calibri Light" w:cs="Calibri Light"/>
           <w:noProof/>
+          <w:sz w:val="22"/>
+          <w:szCs w:val="22"/>
         </w:rPr>
         <w:drawing>
-          <wp:inline distT="0" distB="0" distL="0" distR="0" wp14:anchorId="19E17F87" wp14:editId="7AE61C61">
+          <wp:inline distT="0" distB="0" distL="0" distR="0" wp14:anchorId="7F23078F" wp14:editId="7DE5E9B6">
             <wp:extent cx="1848050" cy="1848050"/>
             <wp:effectExtent l="0" t="0" r="0" b="0"/>
             <wp:docPr id="4" name="Picture"/>
@@ -712,7 +1291,7 @@
               <a:graphicData uri="http://schemas.openxmlformats.org/drawingml/2006/picture">
                 <pic:pic xmlns:pic="http://schemas.openxmlformats.org/drawingml/2006/picture">
                   <pic:nvPicPr>
-                    <pic:cNvPr id="0" name="Picture" descr="self_similarity_files/figure-docx/rep%20sampler-2.png"/>
+                    <pic:cNvPr id="0" name="Picture" descr="appendix2_selfsimilarity_files/figure-docx/rep%20sampler-2.png"/>
                     <pic:cNvPicPr>
                       <a:picLocks noChangeAspect="1" noChangeArrowheads="1"/>
                     </pic:cNvPicPr>
@@ -746,10 +1325,13 @@
       </w:r>
       <w:r>
         <w:rPr>
+          <w:rFonts w:ascii="Calibri Light" w:hAnsi="Calibri Light" w:cs="Calibri Light"/>
           <w:noProof/>
+          <w:sz w:val="22"/>
+          <w:szCs w:val="22"/>
         </w:rPr>
         <w:drawing>
-          <wp:inline distT="0" distB="0" distL="0" distR="0" wp14:anchorId="68DBBA3C" wp14:editId="50847985">
+          <wp:inline distT="0" distB="0" distL="0" distR="0" wp14:anchorId="7843F98E" wp14:editId="62C9A1F6">
             <wp:extent cx="1848050" cy="1848050"/>
             <wp:effectExtent l="0" t="0" r="0" b="0"/>
             <wp:docPr id="5" name="Picture"/>
@@ -758,7 +1340,7 @@
               <a:graphicData uri="http://schemas.openxmlformats.org/drawingml/2006/picture">
                 <pic:pic xmlns:pic="http://schemas.openxmlformats.org/drawingml/2006/picture">
                   <pic:nvPicPr>
-                    <pic:cNvPr id="0" name="Picture" descr="self_similarity_files/figure-docx/rep%20sampler-3.png"/>
+                    <pic:cNvPr id="0" name="Picture" descr="appendix2_selfsimilarity_files/figure-docx/rep%20sampler-3.png"/>
                     <pic:cNvPicPr>
                       <a:picLocks noChangeAspect="1" noChangeArrowheads="1"/>
                     </pic:cNvPicPr>
@@ -792,10 +1374,13 @@
       </w:r>
       <w:r>
         <w:rPr>
+          <w:rFonts w:ascii="Calibri Light" w:hAnsi="Calibri Light" w:cs="Calibri Light"/>
           <w:noProof/>
+          <w:sz w:val="22"/>
+          <w:szCs w:val="22"/>
         </w:rPr>
         <w:drawing>
-          <wp:inline distT="0" distB="0" distL="0" distR="0" wp14:anchorId="0536C879" wp14:editId="21B585AD">
+          <wp:inline distT="0" distB="0" distL="0" distR="0" wp14:anchorId="6C57516D" wp14:editId="6CDBB47C">
             <wp:extent cx="1848050" cy="1848050"/>
             <wp:effectExtent l="0" t="0" r="0" b="0"/>
             <wp:docPr id="6" name="Picture"/>
@@ -804,7 +1389,7 @@
               <a:graphicData uri="http://schemas.openxmlformats.org/drawingml/2006/picture">
                 <pic:pic xmlns:pic="http://schemas.openxmlformats.org/drawingml/2006/picture">
                   <pic:nvPicPr>
-                    <pic:cNvPr id="0" name="Picture" descr="self_similarity_files/figure-docx/rep%20sampler-4.png"/>
+                    <pic:cNvPr id="0" name="Picture" descr="appendix2_selfsimilarity_files/figure-docx/rep%20sampler-4.png"/>
                     <pic:cNvPicPr>
                       <a:picLocks noChangeAspect="1" noChangeArrowheads="1"/>
                     </pic:cNvPicPr>
@@ -838,10 +1423,13 @@
       </w:r>
       <w:r>
         <w:rPr>
+          <w:rFonts w:ascii="Calibri Light" w:hAnsi="Calibri Light" w:cs="Calibri Light"/>
           <w:noProof/>
+          <w:sz w:val="22"/>
+          <w:szCs w:val="22"/>
         </w:rPr>
         <w:drawing>
-          <wp:inline distT="0" distB="0" distL="0" distR="0" wp14:anchorId="4BD60EC5" wp14:editId="6E017BFF">
+          <wp:inline distT="0" distB="0" distL="0" distR="0" wp14:anchorId="43A7FCD9" wp14:editId="1E9BD7CB">
             <wp:extent cx="1848050" cy="1848050"/>
             <wp:effectExtent l="0" t="0" r="0" b="0"/>
             <wp:docPr id="7" name="Picture"/>
@@ -850,7 +1438,7 @@
               <a:graphicData uri="http://schemas.openxmlformats.org/drawingml/2006/picture">
                 <pic:pic xmlns:pic="http://schemas.openxmlformats.org/drawingml/2006/picture">
                   <pic:nvPicPr>
-                    <pic:cNvPr id="0" name="Picture" descr="self_similarity_files/figure-docx/rep%20sampler-5.png"/>
+                    <pic:cNvPr id="0" name="Picture" descr="appendix2_selfsimilarity_files/figure-docx/rep%20sampler-5.png"/>
                     <pic:cNvPicPr>
                       <a:picLocks noChangeAspect="1" noChangeArrowheads="1"/>
                     </pic:cNvPicPr>
@@ -886,25 +1474,51 @@
     <w:p>
       <w:pPr>
         <w:pStyle w:val="BodyText"/>
-      </w:pPr>
-      <w:r>
-        <w:t>We repeat this process for feasible sets with varying S and N, and compare the distribution of the self-similarity metrics across the variation i</w:t>
-      </w:r>
-      <w:r>
-        <w:t>n S and N.</w:t>
+        <w:spacing w:line="480" w:lineRule="auto"/>
+        <w:rPr>
+          <w:rFonts w:ascii="Calibri Light" w:hAnsi="Calibri Light" w:cs="Calibri Light"/>
+          <w:sz w:val="22"/>
+          <w:szCs w:val="22"/>
+        </w:rPr>
+      </w:pPr>
+      <w:r>
+        <w:rPr>
+          <w:rFonts w:ascii="Calibri Light" w:hAnsi="Calibri Light" w:cs="Calibri Light"/>
+          <w:sz w:val="22"/>
+          <w:szCs w:val="22"/>
+        </w:rPr>
+        <w:t>We repeat this process for feasible sets for different values of S and N, and compare the distributions for the self-similarity metri</w:t>
+      </w:r>
+      <w:r>
+        <w:rPr>
+          <w:rFonts w:ascii="Calibri Light" w:hAnsi="Calibri Light" w:cs="Calibri Light"/>
+          <w:sz w:val="22"/>
+          <w:szCs w:val="22"/>
+        </w:rPr>
+        <w:t>cs for the different feasible sets. Here we compare the distributions for the self-similarity metrics for our original feasible set (S = 7, N = 71, “small” in the figure) and for a much larger community (S = 44, N = 13360, “large”).</w:t>
       </w:r>
     </w:p>
     <w:p>
       <w:pPr>
         <w:pStyle w:val="BodyText"/>
-      </w:pPr>
-      <w:r>
-        <w:rPr>
+        <w:spacing w:line="480" w:lineRule="auto"/>
+        <w:rPr>
+          <w:rFonts w:ascii="Calibri Light" w:hAnsi="Calibri Light" w:cs="Calibri Light"/>
+          <w:sz w:val="22"/>
+          <w:szCs w:val="22"/>
+        </w:rPr>
+      </w:pPr>
+      <w:r>
+        <w:rPr>
+          <w:rFonts w:ascii="Calibri Light" w:hAnsi="Calibri Light" w:cs="Calibri Light"/>
           <w:noProof/>
-        </w:rPr>
+          <w:sz w:val="22"/>
+          <w:szCs w:val="22"/>
+        </w:rPr>
+        <w:lastRenderedPageBreak/>
         <w:drawing>
-          <wp:inline distT="0" distB="0" distL="0" distR="0" wp14:anchorId="49FEDD12" wp14:editId="5173EA0F">
-            <wp:extent cx="1848050" cy="1848050"/>
+          <wp:inline distT="0" distB="0" distL="0" distR="0" wp14:anchorId="5BB23ABF" wp14:editId="5F848D79">
+            <wp:extent cx="5334000" cy="4000500"/>
             <wp:effectExtent l="0" t="0" r="0" b="0"/>
             <wp:docPr id="8" name="Picture"/>
             <wp:cNvGraphicFramePr/>
@@ -912,7 +1526,7 @@
               <a:graphicData uri="http://schemas.openxmlformats.org/drawingml/2006/picture">
                 <pic:pic xmlns:pic="http://schemas.openxmlformats.org/drawingml/2006/picture">
                   <pic:nvPicPr>
-                    <pic:cNvPr id="0" name="Picture" descr="self_similarity_files/figure-docx/comparison%202-1.png"/>
+                    <pic:cNvPr id="0" name="Picture" descr="appendix2_selfsimilarity_files/figure-docx/comparison%202-1.png"/>
                     <pic:cNvPicPr>
                       <a:picLocks noChangeAspect="1" noChangeArrowheads="1"/>
                     </pic:cNvPicPr>
@@ -926,7 +1540,7 @@
                   <pic:spPr bwMode="auto">
                     <a:xfrm>
                       <a:off x="0" y="0"/>
-                      <a:ext cx="1848050" cy="1848050"/>
+                      <a:ext cx="5334000" cy="4000500"/>
                     </a:xfrm>
                     <a:prstGeom prst="rect">
                       <a:avLst/>
@@ -944,13 +1558,123 @@
           </wp:inline>
         </w:drawing>
       </w:r>
-      <w:r>
-        <w:rPr>
+    </w:p>
+    <w:p>
+      <w:pPr>
+        <w:pStyle w:val="BodyText"/>
+        <w:spacing w:line="480" w:lineRule="auto"/>
+        <w:rPr>
+          <w:rFonts w:ascii="Calibri Light" w:hAnsi="Calibri Light" w:cs="Calibri Light"/>
+          <w:sz w:val="22"/>
+          <w:szCs w:val="22"/>
+        </w:rPr>
+      </w:pPr>
+      <w:r>
+        <w:rPr>
+          <w:rFonts w:ascii="Calibri Light" w:hAnsi="Calibri Light" w:cs="Calibri Light"/>
+          <w:sz w:val="22"/>
+          <w:szCs w:val="22"/>
+        </w:rPr>
+        <w:t>For each metric, the large community is more self-similar than the smaller. That is, it has consistently higher R2, r2_log, and coefficient of determination values, and lower prop_off and K-L divergence.</w:t>
+      </w:r>
+    </w:p>
+    <w:p>
+      <w:pPr>
+        <w:pStyle w:val="Heading2"/>
+        <w:spacing w:line="480" w:lineRule="auto"/>
+        <w:rPr>
+          <w:rFonts w:ascii="Calibri Light" w:hAnsi="Calibri Light" w:cs="Calibri Light"/>
+          <w:color w:val="auto"/>
+          <w:sz w:val="22"/>
+          <w:szCs w:val="22"/>
+        </w:rPr>
+      </w:pPr>
+      <w:bookmarkStart w:id="2" w:name="across-a-range-of-s-and-n"/>
+      <w:r>
+        <w:rPr>
+          <w:rFonts w:ascii="Calibri Light" w:hAnsi="Calibri Light" w:cs="Calibri Light"/>
+          <w:color w:val="auto"/>
+          <w:sz w:val="22"/>
+          <w:szCs w:val="22"/>
+        </w:rPr>
+        <w:t>Across a range of S and N</w:t>
+      </w:r>
+      <w:bookmarkEnd w:id="2"/>
+    </w:p>
+    <w:p>
+      <w:pPr>
+        <w:pStyle w:val="FirstParagraph"/>
+        <w:spacing w:line="480" w:lineRule="auto"/>
+        <w:rPr>
+          <w:rFonts w:ascii="Calibri Light" w:hAnsi="Calibri Light" w:cs="Calibri Light"/>
+          <w:sz w:val="22"/>
+          <w:szCs w:val="22"/>
+        </w:rPr>
+      </w:pPr>
+      <w:r>
+        <w:rPr>
+          <w:rFonts w:ascii="Calibri Light" w:hAnsi="Calibri Light" w:cs="Calibri Light"/>
+          <w:sz w:val="22"/>
+          <w:szCs w:val="22"/>
+        </w:rPr>
+        <w:t>Here we have drawn samples</w:t>
+      </w:r>
+      <w:r>
+        <w:rPr>
+          <w:rFonts w:ascii="Calibri Light" w:hAnsi="Calibri Light" w:cs="Calibri Light"/>
+          <w:sz w:val="22"/>
+          <w:szCs w:val="22"/>
+        </w:rPr>
+        <w:t xml:space="preserve"> from a set of points in S and N space that spans the range present in our datasets. For each feasible set we make 200 comparisons of elements (although for small feasible sets, 200 is not necessarily possible). Here is how that set is distributed in S and</w:t>
+      </w:r>
+      <w:r>
+        <w:rPr>
+          <w:rFonts w:ascii="Calibri Light" w:hAnsi="Calibri Light" w:cs="Calibri Light"/>
+          <w:sz w:val="22"/>
+          <w:szCs w:val="22"/>
+        </w:rPr>
+        <w:t xml:space="preserve"> N space, colored by the </w:t>
+      </w:r>
+      <w:proofErr w:type="gramStart"/>
+      <w:r>
+        <w:rPr>
+          <w:rFonts w:ascii="Calibri Light" w:hAnsi="Calibri Light" w:cs="Calibri Light"/>
+          <w:sz w:val="22"/>
+          <w:szCs w:val="22"/>
+        </w:rPr>
+        <w:t>log(</w:t>
+      </w:r>
+      <w:proofErr w:type="gramEnd"/>
+      <w:r>
+        <w:rPr>
+          <w:rFonts w:ascii="Calibri Light" w:hAnsi="Calibri Light" w:cs="Calibri Light"/>
+          <w:sz w:val="22"/>
+          <w:szCs w:val="22"/>
+        </w:rPr>
+        <w:t>) number of elements in the feasible set.</w:t>
+      </w:r>
+    </w:p>
+    <w:p>
+      <w:pPr>
+        <w:pStyle w:val="BodyText"/>
+        <w:spacing w:line="480" w:lineRule="auto"/>
+        <w:rPr>
+          <w:rFonts w:ascii="Calibri Light" w:hAnsi="Calibri Light" w:cs="Calibri Light"/>
+          <w:sz w:val="22"/>
+          <w:szCs w:val="22"/>
+        </w:rPr>
+      </w:pPr>
+      <w:r>
+        <w:rPr>
+          <w:rFonts w:ascii="Calibri Light" w:hAnsi="Calibri Light" w:cs="Calibri Light"/>
           <w:noProof/>
-        </w:rPr>
+          <w:sz w:val="22"/>
+          <w:szCs w:val="22"/>
+        </w:rPr>
+        <w:lastRenderedPageBreak/>
         <w:drawing>
-          <wp:inline distT="0" distB="0" distL="0" distR="0" wp14:anchorId="66E71837" wp14:editId="4A98DCDB">
-            <wp:extent cx="1848050" cy="1848050"/>
+          <wp:inline distT="0" distB="0" distL="0" distR="0" wp14:anchorId="7B343DDC" wp14:editId="1E361823">
+            <wp:extent cx="2772075" cy="2310063"/>
             <wp:effectExtent l="0" t="0" r="0" b="0"/>
             <wp:docPr id="9" name="Picture"/>
             <wp:cNvGraphicFramePr/>
@@ -958,7 +1682,7 @@
               <a:graphicData uri="http://schemas.openxmlformats.org/drawingml/2006/picture">
                 <pic:pic xmlns:pic="http://schemas.openxmlformats.org/drawingml/2006/picture">
                   <pic:nvPicPr>
-                    <pic:cNvPr id="0" name="Picture" descr="self_similarity_files/figure-docx/comparison%202-2.png"/>
+                    <pic:cNvPr id="0" name="Picture" descr="appendix2_selfsimilarity_files/figure-docx/diffs-1.png"/>
                     <pic:cNvPicPr>
                       <a:picLocks noChangeAspect="1" noChangeArrowheads="1"/>
                     </pic:cNvPicPr>
@@ -972,7 +1696,7 @@
                   <pic:spPr bwMode="auto">
                     <a:xfrm>
                       <a:off x="0" y="0"/>
-                      <a:ext cx="1848050" cy="1848050"/>
+                      <a:ext cx="2772075" cy="2310063"/>
                     </a:xfrm>
                     <a:prstGeom prst="rect">
                       <a:avLst/>
@@ -990,13 +1714,243 @@
           </wp:inline>
         </w:drawing>
       </w:r>
-      <w:r>
-        <w:rPr>
+    </w:p>
+    <w:p>
+      <w:pPr>
+        <w:pStyle w:val="Heading3"/>
+        <w:spacing w:line="480" w:lineRule="auto"/>
+        <w:rPr>
+          <w:rFonts w:ascii="Calibri Light" w:hAnsi="Calibri Light" w:cs="Calibri Light"/>
+          <w:color w:val="auto"/>
+          <w:sz w:val="22"/>
+          <w:szCs w:val="22"/>
+        </w:rPr>
+      </w:pPr>
+      <w:bookmarkStart w:id="3" w:name="heat-maps"/>
+      <w:r>
+        <w:rPr>
+          <w:rFonts w:ascii="Calibri Light" w:hAnsi="Calibri Light" w:cs="Calibri Light"/>
+          <w:color w:val="auto"/>
+          <w:sz w:val="22"/>
+          <w:szCs w:val="22"/>
+        </w:rPr>
+        <w:t>Heat maps</w:t>
+      </w:r>
+      <w:bookmarkEnd w:id="3"/>
+    </w:p>
+    <w:p>
+      <w:pPr>
+        <w:pStyle w:val="FirstParagraph"/>
+        <w:spacing w:line="480" w:lineRule="auto"/>
+        <w:rPr>
+          <w:rFonts w:ascii="Calibri Light" w:hAnsi="Calibri Light" w:cs="Calibri Light"/>
+          <w:sz w:val="22"/>
+          <w:szCs w:val="22"/>
+        </w:rPr>
+      </w:pPr>
+      <w:r>
+        <w:rPr>
+          <w:rFonts w:ascii="Calibri Light" w:hAnsi="Calibri Light" w:cs="Calibri Light"/>
+          <w:sz w:val="22"/>
+          <w:szCs w:val="22"/>
+        </w:rPr>
+        <w:t>We can make heat maps of the density distribution of self-similarity metrics and look at how the densities shift over gradients in the size of the feasible set.</w:t>
+      </w:r>
+    </w:p>
+    <w:p>
+      <w:pPr>
+        <w:pStyle w:val="BodyText"/>
+        <w:spacing w:line="480" w:lineRule="auto"/>
+        <w:rPr>
+          <w:rFonts w:ascii="Calibri Light" w:hAnsi="Calibri Light" w:cs="Calibri Light"/>
+          <w:sz w:val="22"/>
+          <w:szCs w:val="22"/>
+        </w:rPr>
+      </w:pPr>
+      <w:r>
+        <w:rPr>
+          <w:rFonts w:ascii="Calibri Light" w:hAnsi="Calibri Light" w:cs="Calibri Light"/>
+          <w:sz w:val="22"/>
+          <w:szCs w:val="22"/>
+        </w:rPr>
+        <w:t xml:space="preserve">There are a </w:t>
+      </w:r>
+      <w:r>
+        <w:rPr>
+          <w:rFonts w:ascii="Calibri Light" w:hAnsi="Calibri Light" w:cs="Calibri Light"/>
+          <w:sz w:val="22"/>
+          <w:szCs w:val="22"/>
+        </w:rPr>
+        <w:t>couple of nuances to doing this:</w:t>
+      </w:r>
+    </w:p>
+    <w:p>
+      <w:pPr>
+        <w:pStyle w:val="Compact"/>
+        <w:numPr>
+          <w:ilvl w:val="0"/>
+          <w:numId w:val="3"/>
+        </w:numPr>
+        <w:spacing w:line="480" w:lineRule="auto"/>
+        <w:rPr>
+          <w:rFonts w:ascii="Calibri Light" w:hAnsi="Calibri Light" w:cs="Calibri Light"/>
+          <w:sz w:val="22"/>
+          <w:szCs w:val="22"/>
+        </w:rPr>
+      </w:pPr>
+      <w:r>
+        <w:rPr>
+          <w:rFonts w:ascii="Calibri Light" w:hAnsi="Calibri Light" w:cs="Calibri Light"/>
+          <w:sz w:val="22"/>
+          <w:szCs w:val="22"/>
+        </w:rPr>
+        <w:t>We need to have the same number of comparisons for every feasible set, so that the density distributions will be comparable. In order to get a large swatch of S by N space, we have taken 50 comparisons from every feasible s</w:t>
+      </w:r>
+      <w:r>
+        <w:rPr>
+          <w:rFonts w:ascii="Calibri Light" w:hAnsi="Calibri Light" w:cs="Calibri Light"/>
+          <w:sz w:val="22"/>
+          <w:szCs w:val="22"/>
+        </w:rPr>
+        <w:t>et. This is pretty low, so it lets us get even small feasible sets. Setting the minimum higher does not change the overall impression.</w:t>
+      </w:r>
+    </w:p>
+    <w:p>
+      <w:pPr>
+        <w:pStyle w:val="Compact"/>
+        <w:numPr>
+          <w:ilvl w:val="0"/>
+          <w:numId w:val="3"/>
+        </w:numPr>
+        <w:spacing w:line="480" w:lineRule="auto"/>
+        <w:rPr>
+          <w:rFonts w:ascii="Calibri Light" w:hAnsi="Calibri Light" w:cs="Calibri Light"/>
+          <w:sz w:val="22"/>
+          <w:szCs w:val="22"/>
+        </w:rPr>
+      </w:pPr>
+      <w:r>
+        <w:rPr>
+          <w:rFonts w:ascii="Calibri Light" w:hAnsi="Calibri Light" w:cs="Calibri Light"/>
+          <w:sz w:val="22"/>
+          <w:szCs w:val="22"/>
+        </w:rPr>
+        <w:t>The metrics vary in how they are bounded. For some of them (R2, log r2) they can have nonsensical long tails towards very</w:t>
+      </w:r>
+      <w:r>
+        <w:rPr>
+          <w:rFonts w:ascii="Calibri Light" w:hAnsi="Calibri Light" w:cs="Calibri Light"/>
+          <w:sz w:val="22"/>
+          <w:szCs w:val="22"/>
+        </w:rPr>
+        <w:t xml:space="preserve"> low values. For visualization, we filtered out the long tail values (prior to selecting the 50 comparisons). The long tails tend to be most prevalent in the comparisons made from small feasible sets. Removing them therefore makes the small feasible sets l</w:t>
+      </w:r>
+      <w:r>
+        <w:rPr>
+          <w:rFonts w:ascii="Calibri Light" w:hAnsi="Calibri Light" w:cs="Calibri Light"/>
+          <w:sz w:val="22"/>
+          <w:szCs w:val="22"/>
+        </w:rPr>
+        <w:t xml:space="preserve">ook </w:t>
+      </w:r>
+      <w:r>
+        <w:rPr>
+          <w:rFonts w:ascii="Calibri Light" w:hAnsi="Calibri Light" w:cs="Calibri Light"/>
+          <w:i/>
+          <w:sz w:val="22"/>
+          <w:szCs w:val="22"/>
+        </w:rPr>
+        <w:t>more</w:t>
+      </w:r>
+      <w:r>
+        <w:rPr>
+          <w:rFonts w:ascii="Calibri Light" w:hAnsi="Calibri Light" w:cs="Calibri Light"/>
+          <w:sz w:val="22"/>
+          <w:szCs w:val="22"/>
+        </w:rPr>
+        <w:t xml:space="preserve"> self-similar.</w:t>
+      </w:r>
+    </w:p>
+    <w:p>
+      <w:pPr>
+        <w:pStyle w:val="Heading4"/>
+        <w:spacing w:line="480" w:lineRule="auto"/>
+        <w:rPr>
+          <w:rFonts w:ascii="Calibri Light" w:hAnsi="Calibri Light" w:cs="Calibri Light"/>
+          <w:color w:val="auto"/>
+          <w:sz w:val="22"/>
+          <w:szCs w:val="22"/>
+        </w:rPr>
+      </w:pPr>
+      <w:bookmarkStart w:id="4" w:name="r2"/>
+      <w:r>
+        <w:rPr>
+          <w:rFonts w:ascii="Calibri Light" w:hAnsi="Calibri Light" w:cs="Calibri Light"/>
+          <w:color w:val="auto"/>
+          <w:sz w:val="22"/>
+          <w:szCs w:val="22"/>
+        </w:rPr>
+        <w:lastRenderedPageBreak/>
+        <w:t>R2</w:t>
+      </w:r>
+      <w:bookmarkEnd w:id="4"/>
+    </w:p>
+    <w:p>
+      <w:pPr>
+        <w:pStyle w:val="FirstParagraph"/>
+        <w:spacing w:line="480" w:lineRule="auto"/>
+        <w:rPr>
+          <w:rFonts w:ascii="Calibri Light" w:hAnsi="Calibri Light" w:cs="Calibri Light"/>
+          <w:sz w:val="22"/>
+          <w:szCs w:val="22"/>
+        </w:rPr>
+      </w:pPr>
+      <w:r>
+        <w:rPr>
+          <w:rFonts w:ascii="Calibri Light" w:hAnsi="Calibri Light" w:cs="Calibri Light"/>
+          <w:sz w:val="22"/>
+          <w:szCs w:val="22"/>
+        </w:rPr>
+        <w:t xml:space="preserve">Higher R2 values indicate more similarity. R2 can be </w:t>
+      </w:r>
+      <w:r>
+        <w:rPr>
+          <w:rFonts w:ascii="Calibri Light" w:hAnsi="Calibri Light" w:cs="Calibri Light"/>
+          <w:i/>
+          <w:sz w:val="22"/>
+          <w:szCs w:val="22"/>
+        </w:rPr>
+        <w:t>very low</w:t>
+      </w:r>
+      <w:r>
+        <w:rPr>
+          <w:rFonts w:ascii="Calibri Light" w:hAnsi="Calibri Light" w:cs="Calibri Light"/>
+          <w:sz w:val="22"/>
+          <w:szCs w:val="22"/>
+        </w:rPr>
+        <w:t xml:space="preserve"> but the most meaningful variation is between 0 and 1.</w:t>
+      </w:r>
+    </w:p>
+    <w:p>
+      <w:pPr>
+        <w:pStyle w:val="BodyText"/>
+        <w:spacing w:line="480" w:lineRule="auto"/>
+        <w:rPr>
+          <w:rFonts w:ascii="Calibri Light" w:hAnsi="Calibri Light" w:cs="Calibri Light"/>
+          <w:sz w:val="22"/>
+          <w:szCs w:val="22"/>
+        </w:rPr>
+      </w:pPr>
+      <w:r>
+        <w:rPr>
+          <w:rFonts w:ascii="Calibri Light" w:hAnsi="Calibri Light" w:cs="Calibri Light"/>
           <w:noProof/>
+          <w:sz w:val="22"/>
+          <w:szCs w:val="22"/>
         </w:rPr>
         <w:drawing>
-          <wp:inline distT="0" distB="0" distL="0" distR="0" wp14:anchorId="655DA675" wp14:editId="54C7BBBB">
-            <wp:extent cx="1848050" cy="1848050"/>
+          <wp:inline distT="0" distB="0" distL="0" distR="0" wp14:anchorId="1C48A9E5" wp14:editId="2AAA6BFE">
+            <wp:extent cx="2772075" cy="2310063"/>
             <wp:effectExtent l="0" t="0" r="0" b="0"/>
             <wp:docPr id="10" name="Picture"/>
             <wp:cNvGraphicFramePr/>
@@ -1004,7 +1958,7 @@
               <a:graphicData uri="http://schemas.openxmlformats.org/drawingml/2006/picture">
                 <pic:pic xmlns:pic="http://schemas.openxmlformats.org/drawingml/2006/picture">
                   <pic:nvPicPr>
-                    <pic:cNvPr id="0" name="Picture" descr="self_similarity_files/figure-docx/comparison%202-3.png"/>
+                    <pic:cNvPr id="0" name="Picture" descr="appendix2_selfsimilarity_files/figure-docx/heat%20maps-1.png"/>
                     <pic:cNvPicPr>
                       <a:picLocks noChangeAspect="1" noChangeArrowheads="1"/>
                     </pic:cNvPicPr>
@@ -1018,7 +1972,7 @@
                   <pic:spPr bwMode="auto">
                     <a:xfrm>
                       <a:off x="0" y="0"/>
-                      <a:ext cx="1848050" cy="1848050"/>
+                      <a:ext cx="2772075" cy="2310063"/>
                     </a:xfrm>
                     <a:prstGeom prst="rect">
                       <a:avLst/>
@@ -1038,11 +1992,14 @@
       </w:r>
       <w:r>
         <w:rPr>
+          <w:rFonts w:ascii="Calibri Light" w:hAnsi="Calibri Light" w:cs="Calibri Light"/>
           <w:noProof/>
+          <w:sz w:val="22"/>
+          <w:szCs w:val="22"/>
         </w:rPr>
         <w:drawing>
-          <wp:inline distT="0" distB="0" distL="0" distR="0" wp14:anchorId="0D79DDFD" wp14:editId="1745D95A">
-            <wp:extent cx="1848050" cy="1848050"/>
+          <wp:inline distT="0" distB="0" distL="0" distR="0" wp14:anchorId="66FDB2C8" wp14:editId="2DC095BF">
+            <wp:extent cx="2772075" cy="2310063"/>
             <wp:effectExtent l="0" t="0" r="0" b="0"/>
             <wp:docPr id="11" name="Picture"/>
             <wp:cNvGraphicFramePr/>
@@ -1050,7 +2007,7 @@
               <a:graphicData uri="http://schemas.openxmlformats.org/drawingml/2006/picture">
                 <pic:pic xmlns:pic="http://schemas.openxmlformats.org/drawingml/2006/picture">
                   <pic:nvPicPr>
-                    <pic:cNvPr id="0" name="Picture" descr="self_similarity_files/figure-docx/comparison%202-4.png"/>
+                    <pic:cNvPr id="0" name="Picture" descr="appendix2_selfsimilarity_files/figure-docx/heat%20maps-2.png"/>
                     <pic:cNvPicPr>
                       <a:picLocks noChangeAspect="1" noChangeArrowheads="1"/>
                     </pic:cNvPicPr>
@@ -1064,7 +2021,7 @@
                   <pic:spPr bwMode="auto">
                     <a:xfrm>
                       <a:off x="0" y="0"/>
-                      <a:ext cx="1848050" cy="1848050"/>
+                      <a:ext cx="2772075" cy="2310063"/>
                     </a:xfrm>
                     <a:prstGeom prst="rect">
                       <a:avLst/>
@@ -1082,13 +2039,95 @@
           </wp:inline>
         </w:drawing>
       </w:r>
-      <w:r>
-        <w:rPr>
+    </w:p>
+    <w:p>
+      <w:pPr>
+        <w:pStyle w:val="BodyText"/>
+        <w:spacing w:line="480" w:lineRule="auto"/>
+        <w:rPr>
+          <w:rFonts w:ascii="Calibri Light" w:hAnsi="Calibri Light" w:cs="Calibri Light"/>
+          <w:sz w:val="22"/>
+          <w:szCs w:val="22"/>
+        </w:rPr>
+      </w:pPr>
+      <w:r>
+        <w:rPr>
+          <w:rFonts w:ascii="Calibri Light" w:hAnsi="Calibri Light" w:cs="Calibri Light"/>
+          <w:sz w:val="22"/>
+          <w:szCs w:val="22"/>
+        </w:rPr>
+        <w:t xml:space="preserve">Here is R2 for only relatively small feasible sets (those with fewer than </w:t>
+      </w:r>
+      <m:oMath>
+        <m:sSup>
+          <m:sSupPr>
+            <m:ctrlPr>
+              <w:rPr>
+                <w:rFonts w:ascii="Cambria Math" w:hAnsi="Cambria Math" w:cs="Calibri Light"/>
+                <w:sz w:val="22"/>
+                <w:szCs w:val="22"/>
+              </w:rPr>
+            </m:ctrlPr>
+          </m:sSupPr>
+          <m:e>
+            <m:r>
+              <w:rPr>
+                <w:rFonts w:ascii="Cambria Math" w:hAnsi="Cambria Math" w:cs="Calibri Light"/>
+                <w:sz w:val="22"/>
+                <w:szCs w:val="22"/>
+              </w:rPr>
+              <m:t>e</m:t>
+            </m:r>
+          </m:e>
+          <m:sup>
+            <m:r>
+              <w:rPr>
+                <w:rFonts w:ascii="Cambria Math" w:hAnsi="Cambria Math" w:cs="Calibri Light"/>
+                <w:sz w:val="22"/>
+                <w:szCs w:val="22"/>
+              </w:rPr>
+              <m:t>20</m:t>
+            </m:r>
+          </m:sup>
+        </m:sSup>
+      </m:oMath>
+      <w:r>
+        <w:rPr>
+          <w:rFonts w:ascii="Calibri Light" w:hAnsi="Calibri Light" w:cs="Calibri Light"/>
+          <w:sz w:val="22"/>
+          <w:szCs w:val="22"/>
+        </w:rPr>
+        <w:t xml:space="preserve"> elements in the feasible set). T</w:t>
+      </w:r>
+      <w:r>
+        <w:rPr>
+          <w:rFonts w:ascii="Calibri Light" w:hAnsi="Calibri Light" w:cs="Calibri Light"/>
+          <w:sz w:val="22"/>
+          <w:szCs w:val="22"/>
+        </w:rPr>
+        <w:t>his lets us zoom in on the distributions where they start to broaden out.</w:t>
+      </w:r>
+    </w:p>
+    <w:p>
+      <w:pPr>
+        <w:pStyle w:val="BodyText"/>
+        <w:spacing w:line="480" w:lineRule="auto"/>
+        <w:rPr>
+          <w:rFonts w:ascii="Calibri Light" w:hAnsi="Calibri Light" w:cs="Calibri Light"/>
+          <w:sz w:val="22"/>
+          <w:szCs w:val="22"/>
+        </w:rPr>
+      </w:pPr>
+      <w:r>
+        <w:rPr>
+          <w:rFonts w:ascii="Calibri Light" w:hAnsi="Calibri Light" w:cs="Calibri Light"/>
           <w:noProof/>
+          <w:sz w:val="22"/>
+          <w:szCs w:val="22"/>
         </w:rPr>
         <w:drawing>
-          <wp:inline distT="0" distB="0" distL="0" distR="0" wp14:anchorId="6DB00C23" wp14:editId="15CE8EA2">
-            <wp:extent cx="1848050" cy="1848050"/>
+          <wp:inline distT="0" distB="0" distL="0" distR="0" wp14:anchorId="503D9A3A" wp14:editId="665274BD">
+            <wp:extent cx="2772075" cy="2310063"/>
             <wp:effectExtent l="0" t="0" r="0" b="0"/>
             <wp:docPr id="12" name="Picture"/>
             <wp:cNvGraphicFramePr/>
@@ -1096,7 +2135,7 @@
               <a:graphicData uri="http://schemas.openxmlformats.org/drawingml/2006/picture">
                 <pic:pic xmlns:pic="http://schemas.openxmlformats.org/drawingml/2006/picture">
                   <pic:nvPicPr>
-                    <pic:cNvPr id="0" name="Picture" descr="self_similarity_files/figure-docx/comparison%202-5.png"/>
+                    <pic:cNvPr id="0" name="Picture" descr="appendix2_selfsimilarity_files/figure-docx/r2%20small-1.png"/>
                     <pic:cNvPicPr>
                       <a:picLocks noChangeAspect="1" noChangeArrowheads="1"/>
                     </pic:cNvPicPr>
@@ -1110,7 +2149,7 @@
                   <pic:spPr bwMode="auto">
                     <a:xfrm>
                       <a:off x="0" y="0"/>
-                      <a:ext cx="1848050" cy="1848050"/>
+                      <a:ext cx="2772075" cy="2310063"/>
                     </a:xfrm>
                     <a:prstGeom prst="rect">
                       <a:avLst/>
@@ -1128,42 +2167,15 @@
           </wp:inline>
         </w:drawing>
       </w:r>
-    </w:p>
-    <w:p>
-      <w:pPr>
-        <w:pStyle w:val="Heading2"/>
-      </w:pPr>
-      <w:bookmarkStart w:id="3" w:name="across-a-range-of-s-and-n"/>
-      <w:r>
-        <w:lastRenderedPageBreak/>
-        <w:t>Across a range of S and N</w:t>
-      </w:r>
-      <w:bookmarkEnd w:id="3"/>
-    </w:p>
-    <w:p>
-      <w:pPr>
-        <w:pStyle w:val="FirstParagraph"/>
-      </w:pPr>
-      <w:r>
-        <w:t xml:space="preserve">Here we have drawn samples from a “net” </w:t>
-      </w:r>
-      <w:r>
-        <w:t>of points in S and N space that spans the range present in our datasets. For each feasible set we make 200 comparisons of elements (although for small feasible sets, 200 is not necessarily possible). Here is how that net is distributed in S and N space, co</w:t>
-      </w:r>
-      <w:r>
-        <w:t>lored by the log() number of elements in the feasible set.</w:t>
-      </w:r>
-    </w:p>
-    <w:p>
-      <w:pPr>
-        <w:pStyle w:val="BodyText"/>
-      </w:pPr>
-      <w:r>
-        <w:rPr>
+      <w:r>
+        <w:rPr>
+          <w:rFonts w:ascii="Calibri Light" w:hAnsi="Calibri Light" w:cs="Calibri Light"/>
           <w:noProof/>
+          <w:sz w:val="22"/>
+          <w:szCs w:val="22"/>
         </w:rPr>
         <w:drawing>
-          <wp:inline distT="0" distB="0" distL="0" distR="0" wp14:anchorId="30429054" wp14:editId="04A7B831">
+          <wp:inline distT="0" distB="0" distL="0" distR="0" wp14:anchorId="0455766B" wp14:editId="5DAC8EBB">
             <wp:extent cx="2772075" cy="2310063"/>
             <wp:effectExtent l="0" t="0" r="0" b="0"/>
             <wp:docPr id="13" name="Picture"/>
@@ -1172,7 +2184,7 @@
               <a:graphicData uri="http://schemas.openxmlformats.org/drawingml/2006/picture">
                 <pic:pic xmlns:pic="http://schemas.openxmlformats.org/drawingml/2006/picture">
                   <pic:nvPicPr>
-                    <pic:cNvPr id="0" name="Picture" descr="self_similarity_files/figure-docx/diffs-1.png"/>
+                    <pic:cNvPr id="0" name="Picture" descr="appendix2_selfsimilarity_files/figure-docx/r2%20small-2.png"/>
                     <pic:cNvPicPr>
                       <a:picLocks noChangeAspect="1" noChangeArrowheads="1"/>
                     </pic:cNvPicPr>
@@ -1207,113 +2219,83 @@
     </w:p>
     <w:p>
       <w:pPr>
-        <w:pStyle w:val="Heading3"/>
-      </w:pPr>
-      <w:bookmarkStart w:id="4" w:name="heat-maps"/>
-      <w:r>
-        <w:t>Heat maps</w:t>
-      </w:r>
-      <w:bookmarkEnd w:id="4"/>
+        <w:pStyle w:val="Heading4"/>
+        <w:spacing w:line="480" w:lineRule="auto"/>
+        <w:rPr>
+          <w:rFonts w:ascii="Calibri Light" w:hAnsi="Calibri Light" w:cs="Calibri Light"/>
+          <w:color w:val="auto"/>
+          <w:sz w:val="22"/>
+          <w:szCs w:val="22"/>
+        </w:rPr>
+      </w:pPr>
+      <w:bookmarkStart w:id="5" w:name="r2-on-logged-vectors"/>
+      <w:r>
+        <w:rPr>
+          <w:rFonts w:ascii="Calibri Light" w:hAnsi="Calibri Light" w:cs="Calibri Light"/>
+          <w:color w:val="auto"/>
+          <w:sz w:val="22"/>
+          <w:szCs w:val="22"/>
+        </w:rPr>
+        <w:t>R2 on logged vectors</w:t>
+      </w:r>
+      <w:bookmarkEnd w:id="5"/>
     </w:p>
     <w:p>
       <w:pPr>
         <w:pStyle w:val="FirstParagraph"/>
-      </w:pPr>
-      <w:r>
-        <w:t>We can make heat maps of the density distribution of self-similarity metrics and look at how the densities shift over gradients in the size of the feasible set.</w:t>
+        <w:spacing w:line="480" w:lineRule="auto"/>
+        <w:rPr>
+          <w:rFonts w:ascii="Calibri Light" w:hAnsi="Calibri Light" w:cs="Calibri Light"/>
+          <w:sz w:val="22"/>
+          <w:szCs w:val="22"/>
+        </w:rPr>
+      </w:pPr>
+      <w:r>
+        <w:rPr>
+          <w:rFonts w:ascii="Calibri Light" w:hAnsi="Calibri Light" w:cs="Calibri Light"/>
+          <w:sz w:val="22"/>
+          <w:szCs w:val="22"/>
+        </w:rPr>
+        <w:t xml:space="preserve">Higher R2 values indicate more similarity. R2 can be </w:t>
+      </w:r>
+      <w:r>
+        <w:rPr>
+          <w:rFonts w:ascii="Calibri Light" w:hAnsi="Calibri Light" w:cs="Calibri Light"/>
+          <w:i/>
+          <w:sz w:val="22"/>
+          <w:szCs w:val="22"/>
+        </w:rPr>
+        <w:t>very low</w:t>
+      </w:r>
+      <w:r>
+        <w:rPr>
+          <w:rFonts w:ascii="Calibri Light" w:hAnsi="Calibri Light" w:cs="Calibri Light"/>
+          <w:sz w:val="22"/>
+          <w:szCs w:val="22"/>
+        </w:rPr>
+        <w:t xml:space="preserve"> but the most meaningful variation is between 0 and 1.</w:t>
       </w:r>
     </w:p>
     <w:p>
       <w:pPr>
         <w:pStyle w:val="BodyText"/>
-      </w:pPr>
-      <w:r>
-        <w:t>There are a couple of nu</w:t>
-      </w:r>
-      <w:r>
-        <w:t>ances to doing this:</w:t>
-      </w:r>
-    </w:p>
-    <w:p>
-      <w:pPr>
-        <w:pStyle w:val="Compact"/>
-        <w:numPr>
-          <w:ilvl w:val="0"/>
-          <w:numId w:val="3"/>
-        </w:numPr>
-      </w:pPr>
-      <w:r>
-        <w:t>We need to have the same number of comparisons for every feasible set, so that the density distributions will be comparable. In order to get a large swatch of S by N space, I’ve taken 50 comparisons from every feasible set. This is pre</w:t>
-      </w:r>
-      <w:r>
-        <w:t>tty low, so it lets us get even small feasible sets. Setting the minimum higher does not change the overall impression.</w:t>
-      </w:r>
-    </w:p>
-    <w:p>
-      <w:pPr>
-        <w:pStyle w:val="Compact"/>
-        <w:numPr>
-          <w:ilvl w:val="0"/>
-          <w:numId w:val="3"/>
-        </w:numPr>
-      </w:pPr>
-      <w:r>
-        <w:t>The metrics vary in how they are bounded. For some of them (R2, log r2) they can have nonsensical long tails towards very low values. Fo</w:t>
-      </w:r>
-      <w:r>
-        <w:t xml:space="preserve">r visualization, I’ve filtered out the long tail values (prior to selecting the 50 comparisons). The long tails tend to be most dominant in the comparisons made from small feasible sets. Removing them therefore makes the small feasible sets look </w:t>
-      </w:r>
-      <w:r>
-        <w:rPr>
-          <w:i/>
-        </w:rPr>
-        <w:t>more</w:t>
-      </w:r>
-      <w:r>
-        <w:t xml:space="preserve"> self-</w:t>
-      </w:r>
-      <w:r>
-        <w:t>similar.</w:t>
-      </w:r>
-    </w:p>
-    <w:p>
-      <w:pPr>
-        <w:pStyle w:val="Heading4"/>
-      </w:pPr>
-      <w:bookmarkStart w:id="5" w:name="r2"/>
-      <w:r>
-        <w:t>R2</w:t>
-      </w:r>
-      <w:bookmarkEnd w:id="5"/>
-    </w:p>
-    <w:p>
-      <w:pPr>
-        <w:pStyle w:val="FirstParagraph"/>
-      </w:pPr>
-      <w:r>
-        <w:t xml:space="preserve">Higher R2 values indicate more similarity. R2 can be </w:t>
-      </w:r>
-      <w:r>
-        <w:rPr>
-          <w:i/>
-        </w:rPr>
-        <w:t>very low</w:t>
-      </w:r>
-      <w:r>
-        <w:t xml:space="preserve"> but the most meaningful variation is between 0 and 1.</w:t>
-      </w:r>
-    </w:p>
-    <w:p>
-      <w:pPr>
-        <w:pStyle w:val="BodyText"/>
-      </w:pPr>
-      <w:r>
-        <w:rPr>
+        <w:spacing w:line="480" w:lineRule="auto"/>
+        <w:rPr>
+          <w:rFonts w:ascii="Calibri Light" w:hAnsi="Calibri Light" w:cs="Calibri Light"/>
+          <w:sz w:val="22"/>
+          <w:szCs w:val="22"/>
+        </w:rPr>
+      </w:pPr>
+      <w:r>
+        <w:rPr>
+          <w:rFonts w:ascii="Calibri Light" w:hAnsi="Calibri Light" w:cs="Calibri Light"/>
           <w:noProof/>
+          <w:sz w:val="22"/>
+          <w:szCs w:val="22"/>
         </w:rPr>
         <w:lastRenderedPageBreak/>
         <w:drawing>
-          <wp:inline distT="0" distB="0" distL="0" distR="0" wp14:anchorId="3151E2D4" wp14:editId="2D77AD3E">
+          <wp:inline distT="0" distB="0" distL="0" distR="0" wp14:anchorId="3FEC8E0D" wp14:editId="711254B3">
             <wp:extent cx="2772075" cy="2310063"/>
             <wp:effectExtent l="0" t="0" r="0" b="0"/>
             <wp:docPr id="14" name="Picture"/>
@@ -1322,7 +2304,56 @@
               <a:graphicData uri="http://schemas.openxmlformats.org/drawingml/2006/picture">
                 <pic:pic xmlns:pic="http://schemas.openxmlformats.org/drawingml/2006/picture">
                   <pic:nvPicPr>
-                    <pic:cNvPr id="0" name="Picture" descr="self_similarity_files/figure-docx/heat%20maps-1.png"/>
+                    <pic:cNvPr id="0" name="Picture" descr="appendix2_selfsimilarity_files/figure-docx/r2%20on%20log-1.png"/>
+                    <pic:cNvPicPr>
+                      <a:picLocks noChangeAspect="1" noChangeArrowheads="1"/>
+                    </pic:cNvPicPr>
+                  </pic:nvPicPr>
+                  <pic:blipFill>
+                    <a:blip r:embed="rId16"/>
+                    <a:stretch>
+                      <a:fillRect/>
+                    </a:stretch>
+                  </pic:blipFill>
+                  <pic:spPr bwMode="auto">
+                    <a:xfrm>
+                      <a:off x="0" y="0"/>
+                      <a:ext cx="2772075" cy="2310063"/>
+                    </a:xfrm>
+                    <a:prstGeom prst="rect">
+                      <a:avLst/>
+                    </a:prstGeom>
+                    <a:noFill/>
+                    <a:ln w="9525">
+                      <a:noFill/>
+                      <a:headEnd/>
+                      <a:tailEnd/>
+                    </a:ln>
+                  </pic:spPr>
+                </pic:pic>
+              </a:graphicData>
+            </a:graphic>
+          </wp:inline>
+        </w:drawing>
+      </w:r>
+      <w:r>
+        <w:rPr>
+          <w:rFonts w:ascii="Calibri Light" w:hAnsi="Calibri Light" w:cs="Calibri Light"/>
+          <w:noProof/>
+          <w:sz w:val="22"/>
+          <w:szCs w:val="22"/>
+        </w:rPr>
+        <w:drawing>
+          <wp:inline distT="0" distB="0" distL="0" distR="0" wp14:anchorId="674837E8" wp14:editId="5895BA3D">
+            <wp:extent cx="2772075" cy="2310063"/>
+            <wp:effectExtent l="0" t="0" r="0" b="0"/>
+            <wp:docPr id="15" name="Picture"/>
+            <wp:cNvGraphicFramePr/>
+            <a:graphic xmlns:a="http://schemas.openxmlformats.org/drawingml/2006/main">
+              <a:graphicData uri="http://schemas.openxmlformats.org/drawingml/2006/picture">
+                <pic:pic xmlns:pic="http://schemas.openxmlformats.org/drawingml/2006/picture">
+                  <pic:nvPicPr>
+                    <pic:cNvPr id="0" name="Picture" descr="appendix2_selfsimilarity_files/figure-docx/r2%20on%20log-2.png"/>
                     <pic:cNvPicPr>
                       <a:picLocks noChangeAspect="1" noChangeArrowheads="1"/>
                     </pic:cNvPicPr>
@@ -1354,21 +2385,111 @@
           </wp:inline>
         </w:drawing>
       </w:r>
-      <w:r>
-        <w:rPr>
+    </w:p>
+    <w:p>
+      <w:pPr>
+        <w:pStyle w:val="BodyText"/>
+        <w:spacing w:line="480" w:lineRule="auto"/>
+        <w:rPr>
+          <w:rFonts w:ascii="Calibri Light" w:hAnsi="Calibri Light" w:cs="Calibri Light"/>
+          <w:sz w:val="22"/>
+          <w:szCs w:val="22"/>
+        </w:rPr>
+      </w:pPr>
+      <w:r>
+        <w:rPr>
+          <w:rFonts w:ascii="Calibri Light" w:hAnsi="Calibri Light" w:cs="Calibri Light"/>
+          <w:sz w:val="22"/>
+          <w:szCs w:val="22"/>
+        </w:rPr>
+        <w:t>Here is R2 on logged vectors for only “</w:t>
+      </w:r>
+      <w:r>
+        <w:rPr>
+          <w:rFonts w:ascii="Calibri Light" w:hAnsi="Calibri Light" w:cs="Calibri Light"/>
+          <w:sz w:val="22"/>
+          <w:szCs w:val="22"/>
+        </w:rPr>
+        <w:t>small” feasible sets. This lets us zoom in on the distributions where they start to broaden out.</w:t>
+      </w:r>
+    </w:p>
+    <w:p>
+      <w:pPr>
+        <w:pStyle w:val="BodyText"/>
+        <w:spacing w:line="480" w:lineRule="auto"/>
+        <w:rPr>
+          <w:rFonts w:ascii="Calibri Light" w:hAnsi="Calibri Light" w:cs="Calibri Light"/>
+          <w:sz w:val="22"/>
+          <w:szCs w:val="22"/>
+        </w:rPr>
+      </w:pPr>
+      <w:r>
+        <w:rPr>
+          <w:rFonts w:ascii="Calibri Light" w:hAnsi="Calibri Light" w:cs="Calibri Light"/>
           <w:noProof/>
+          <w:sz w:val="22"/>
+          <w:szCs w:val="22"/>
         </w:rPr>
         <w:drawing>
-          <wp:inline distT="0" distB="0" distL="0" distR="0" wp14:anchorId="633DEF46" wp14:editId="5A1142C5">
+          <wp:inline distT="0" distB="0" distL="0" distR="0" wp14:anchorId="031692C7" wp14:editId="14097CE4">
             <wp:extent cx="2772075" cy="2310063"/>
             <wp:effectExtent l="0" t="0" r="0" b="0"/>
-            <wp:docPr id="15" name="Picture"/>
+            <wp:docPr id="16" name="Picture"/>
             <wp:cNvGraphicFramePr/>
             <a:graphic xmlns:a="http://schemas.openxmlformats.org/drawingml/2006/main">
               <a:graphicData uri="http://schemas.openxmlformats.org/drawingml/2006/picture">
                 <pic:pic xmlns:pic="http://schemas.openxmlformats.org/drawingml/2006/picture">
                   <pic:nvPicPr>
-                    <pic:cNvPr id="0" name="Picture" descr="self_similarity_files/figure-docx/heat%20maps-2.png"/>
+                    <pic:cNvPr id="0" name="Picture" descr="appendix2_selfsimilarity_files/figure-docx/r2%20log%20small-1.png"/>
+                    <pic:cNvPicPr>
+                      <a:picLocks noChangeAspect="1" noChangeArrowheads="1"/>
+                    </pic:cNvPicPr>
+                  </pic:nvPicPr>
+                  <pic:blipFill>
+                    <a:blip r:embed="rId18"/>
+                    <a:stretch>
+                      <a:fillRect/>
+                    </a:stretch>
+                  </pic:blipFill>
+                  <pic:spPr bwMode="auto">
+                    <a:xfrm>
+                      <a:off x="0" y="0"/>
+                      <a:ext cx="2772075" cy="2310063"/>
+                    </a:xfrm>
+                    <a:prstGeom prst="rect">
+                      <a:avLst/>
+                    </a:prstGeom>
+                    <a:noFill/>
+                    <a:ln w="9525">
+                      <a:noFill/>
+                      <a:headEnd/>
+                      <a:tailEnd/>
+                    </a:ln>
+                  </pic:spPr>
+                </pic:pic>
+              </a:graphicData>
+            </a:graphic>
+          </wp:inline>
+        </w:drawing>
+      </w:r>
+      <w:r>
+        <w:rPr>
+          <w:rFonts w:ascii="Calibri Light" w:hAnsi="Calibri Light" w:cs="Calibri Light"/>
+          <w:noProof/>
+          <w:sz w:val="22"/>
+          <w:szCs w:val="22"/>
+        </w:rPr>
+        <w:drawing>
+          <wp:inline distT="0" distB="0" distL="0" distR="0" wp14:anchorId="4B08EAD5" wp14:editId="3025BA1B">
+            <wp:extent cx="2772075" cy="2310063"/>
+            <wp:effectExtent l="0" t="0" r="0" b="0"/>
+            <wp:docPr id="17" name="Picture"/>
+            <wp:cNvGraphicFramePr/>
+            <a:graphic xmlns:a="http://schemas.openxmlformats.org/drawingml/2006/main">
+              <a:graphicData uri="http://schemas.openxmlformats.org/drawingml/2006/picture">
+                <pic:pic xmlns:pic="http://schemas.openxmlformats.org/drawingml/2006/picture">
+                  <pic:nvPicPr>
+                    <pic:cNvPr id="0" name="Picture" descr="appendix2_selfsimilarity_files/figure-docx/r2%20log%20small-2.png"/>
                     <pic:cNvPicPr>
                       <a:picLocks noChangeAspect="1" noChangeArrowheads="1"/>
                     </pic:cNvPicPr>
@@ -1403,34 +2524,124 @@
     </w:p>
     <w:p>
       <w:pPr>
+        <w:pStyle w:val="Heading4"/>
+        <w:spacing w:line="480" w:lineRule="auto"/>
+        <w:rPr>
+          <w:rFonts w:ascii="Calibri Light" w:hAnsi="Calibri Light" w:cs="Calibri Light"/>
+          <w:color w:val="auto"/>
+          <w:sz w:val="22"/>
+          <w:szCs w:val="22"/>
+        </w:rPr>
+      </w:pPr>
+      <w:bookmarkStart w:id="6" w:name="coefficient-of-determination"/>
+      <w:r>
+        <w:rPr>
+          <w:rFonts w:ascii="Calibri Light" w:hAnsi="Calibri Light" w:cs="Calibri Light"/>
+          <w:color w:val="auto"/>
+          <w:sz w:val="22"/>
+          <w:szCs w:val="22"/>
+        </w:rPr>
+        <w:t>Coefficient of determination</w:t>
+      </w:r>
+      <w:bookmarkEnd w:id="6"/>
+    </w:p>
+    <w:p>
+      <w:pPr>
+        <w:pStyle w:val="FirstParagraph"/>
+        <w:spacing w:line="480" w:lineRule="auto"/>
+        <w:rPr>
+          <w:rFonts w:ascii="Calibri Light" w:hAnsi="Calibri Light" w:cs="Calibri Light"/>
+          <w:sz w:val="22"/>
+          <w:szCs w:val="22"/>
+        </w:rPr>
+      </w:pPr>
+      <w:r>
+        <w:rPr>
+          <w:rFonts w:ascii="Calibri Light" w:hAnsi="Calibri Light" w:cs="Calibri Light"/>
+          <w:sz w:val="22"/>
+          <w:szCs w:val="22"/>
+        </w:rPr>
+        <w:t>Higher CD values indicate more similarity. It is bounded 0 to 1.</w:t>
+      </w:r>
+    </w:p>
+    <w:p>
+      <w:pPr>
         <w:pStyle w:val="BodyText"/>
-      </w:pPr>
-      <w:r>
-        <w:t>Here is R2 for only “small” feasible sets (those with fewer than 4.85165210^{8} elements in the feasible set). This lets us z</w:t>
-      </w:r>
-      <w:r>
-        <w:t>oom in on the distributions where they start to broaden out.</w:t>
-      </w:r>
-    </w:p>
-    <w:p>
-      <w:pPr>
-        <w:pStyle w:val="BodyText"/>
-      </w:pPr>
-      <w:r>
-        <w:rPr>
+        <w:spacing w:line="480" w:lineRule="auto"/>
+        <w:rPr>
+          <w:rFonts w:ascii="Calibri Light" w:hAnsi="Calibri Light" w:cs="Calibri Light"/>
+          <w:sz w:val="22"/>
+          <w:szCs w:val="22"/>
+        </w:rPr>
+      </w:pPr>
+      <w:r>
+        <w:rPr>
+          <w:rFonts w:ascii="Calibri Light" w:hAnsi="Calibri Light" w:cs="Calibri Light"/>
           <w:noProof/>
-        </w:rPr>
+          <w:sz w:val="22"/>
+          <w:szCs w:val="22"/>
+        </w:rPr>
+        <w:lastRenderedPageBreak/>
         <w:drawing>
-          <wp:inline distT="0" distB="0" distL="0" distR="0" wp14:anchorId="633B6072" wp14:editId="77EFF04B">
+          <wp:inline distT="0" distB="0" distL="0" distR="0" wp14:anchorId="326177A6" wp14:editId="6037ECFA">
             <wp:extent cx="2772075" cy="2310063"/>
             <wp:effectExtent l="0" t="0" r="0" b="0"/>
-            <wp:docPr id="16" name="Picture"/>
+            <wp:docPr id="18" name="Picture"/>
             <wp:cNvGraphicFramePr/>
             <a:graphic xmlns:a="http://schemas.openxmlformats.org/drawingml/2006/main">
               <a:graphicData uri="http://schemas.openxmlformats.org/drawingml/2006/picture">
                 <pic:pic xmlns:pic="http://schemas.openxmlformats.org/drawingml/2006/picture">
                   <pic:nvPicPr>
-                    <pic:cNvPr id="0" name="Picture" descr="self_similarity_files/figure-docx/r2%20small-1.png"/>
+                    <pic:cNvPr id="0" name="Picture" descr="appendix2_selfsimilarity_files/figure-docx/unnamed-chunk-1-1.png"/>
+                    <pic:cNvPicPr>
+                      <a:picLocks noChangeAspect="1" noChangeArrowheads="1"/>
+                    </pic:cNvPicPr>
+                  </pic:nvPicPr>
+                  <pic:blipFill>
+                    <a:blip r:embed="rId16"/>
+                    <a:stretch>
+                      <a:fillRect/>
+                    </a:stretch>
+                  </pic:blipFill>
+                  <pic:spPr bwMode="auto">
+                    <a:xfrm>
+                      <a:off x="0" y="0"/>
+                      <a:ext cx="2772075" cy="2310063"/>
+                    </a:xfrm>
+                    <a:prstGeom prst="rect">
+                      <a:avLst/>
+                    </a:prstGeom>
+                    <a:noFill/>
+                    <a:ln w="9525">
+                      <a:noFill/>
+                      <a:headEnd/>
+                      <a:tailEnd/>
+                    </a:ln>
+                  </pic:spPr>
+                </pic:pic>
+              </a:graphicData>
+            </a:graphic>
+          </wp:inline>
+        </w:drawing>
+      </w:r>
+      <w:r>
+        <w:rPr>
+          <w:rFonts w:ascii="Calibri Light" w:hAnsi="Calibri Light" w:cs="Calibri Light"/>
+          <w:noProof/>
+          <w:sz w:val="22"/>
+          <w:szCs w:val="22"/>
+        </w:rPr>
+        <w:drawing>
+          <wp:inline distT="0" distB="0" distL="0" distR="0" wp14:anchorId="5C8B0C35" wp14:editId="5D6041D7">
+            <wp:extent cx="2772075" cy="2310063"/>
+            <wp:effectExtent l="0" t="0" r="0" b="0"/>
+            <wp:docPr id="19" name="Picture"/>
+            <wp:cNvGraphicFramePr/>
+            <a:graphic xmlns:a="http://schemas.openxmlformats.org/drawingml/2006/main">
+              <a:graphicData uri="http://schemas.openxmlformats.org/drawingml/2006/picture">
+                <pic:pic xmlns:pic="http://schemas.openxmlformats.org/drawingml/2006/picture">
+                  <pic:nvPicPr>
+                    <pic:cNvPr id="0" name="Picture" descr="appendix2_selfsimilarity_files/figure-docx/unnamed-chunk-1-2.png"/>
                     <pic:cNvPicPr>
                       <a:picLocks noChangeAspect="1" noChangeArrowheads="1"/>
                     </pic:cNvPicPr>
@@ -1462,21 +2673,103 @@
           </wp:inline>
         </w:drawing>
       </w:r>
-      <w:r>
-        <w:rPr>
+    </w:p>
+    <w:p>
+      <w:pPr>
+        <w:pStyle w:val="BodyText"/>
+        <w:spacing w:line="480" w:lineRule="auto"/>
+        <w:rPr>
+          <w:rFonts w:ascii="Calibri Light" w:hAnsi="Calibri Light" w:cs="Calibri Light"/>
+          <w:sz w:val="22"/>
+          <w:szCs w:val="22"/>
+        </w:rPr>
+      </w:pPr>
+      <w:r>
+        <w:rPr>
+          <w:rFonts w:ascii="Calibri Light" w:hAnsi="Calibri Light" w:cs="Calibri Light"/>
+          <w:sz w:val="22"/>
+          <w:szCs w:val="22"/>
+        </w:rPr>
+        <w:t>Here is cd for only “small” feasible sets.</w:t>
+      </w:r>
+    </w:p>
+    <w:p>
+      <w:pPr>
+        <w:pStyle w:val="BodyText"/>
+        <w:spacing w:line="480" w:lineRule="auto"/>
+        <w:rPr>
+          <w:rFonts w:ascii="Calibri Light" w:hAnsi="Calibri Light" w:cs="Calibri Light"/>
+          <w:sz w:val="22"/>
+          <w:szCs w:val="22"/>
+        </w:rPr>
+      </w:pPr>
+      <w:r>
+        <w:rPr>
+          <w:rFonts w:ascii="Calibri Light" w:hAnsi="Calibri Light" w:cs="Calibri Light"/>
           <w:noProof/>
+          <w:sz w:val="22"/>
+          <w:szCs w:val="22"/>
         </w:rPr>
         <w:drawing>
-          <wp:inline distT="0" distB="0" distL="0" distR="0" wp14:anchorId="4AE26941" wp14:editId="6AECADC4">
+          <wp:inline distT="0" distB="0" distL="0" distR="0" wp14:anchorId="50CAC738" wp14:editId="0E49A1B0">
             <wp:extent cx="2772075" cy="2310063"/>
             <wp:effectExtent l="0" t="0" r="0" b="0"/>
-            <wp:docPr id="17" name="Picture"/>
+            <wp:docPr id="20" name="Picture"/>
             <wp:cNvGraphicFramePr/>
             <a:graphic xmlns:a="http://schemas.openxmlformats.org/drawingml/2006/main">
               <a:graphicData uri="http://schemas.openxmlformats.org/drawingml/2006/picture">
                 <pic:pic xmlns:pic="http://schemas.openxmlformats.org/drawingml/2006/picture">
                   <pic:nvPicPr>
-                    <pic:cNvPr id="0" name="Picture" descr="self_similarity_files/figure-docx/r2%20small-2.png"/>
+                    <pic:cNvPr id="0" name="Picture" descr="appendix2_selfsimilarity_files/figure-docx/cd%20small-1.png"/>
+                    <pic:cNvPicPr>
+                      <a:picLocks noChangeAspect="1" noChangeArrowheads="1"/>
+                    </pic:cNvPicPr>
+                  </pic:nvPicPr>
+                  <pic:blipFill>
+                    <a:blip r:embed="rId18"/>
+                    <a:stretch>
+                      <a:fillRect/>
+                    </a:stretch>
+                  </pic:blipFill>
+                  <pic:spPr bwMode="auto">
+                    <a:xfrm>
+                      <a:off x="0" y="0"/>
+                      <a:ext cx="2772075" cy="2310063"/>
+                    </a:xfrm>
+                    <a:prstGeom prst="rect">
+                      <a:avLst/>
+                    </a:prstGeom>
+                    <a:noFill/>
+                    <a:ln w="9525">
+                      <a:noFill/>
+                      <a:headEnd/>
+                      <a:tailEnd/>
+                    </a:ln>
+                  </pic:spPr>
+                </pic:pic>
+              </a:graphicData>
+            </a:graphic>
+          </wp:inline>
+        </w:drawing>
+      </w:r>
+      <w:r>
+        <w:rPr>
+          <w:rFonts w:ascii="Calibri Light" w:hAnsi="Calibri Light" w:cs="Calibri Light"/>
+          <w:noProof/>
+          <w:sz w:val="22"/>
+          <w:szCs w:val="22"/>
+        </w:rPr>
+        <w:drawing>
+          <wp:inline distT="0" distB="0" distL="0" distR="0" wp14:anchorId="39CC9775" wp14:editId="78DB3805">
+            <wp:extent cx="2772075" cy="2310063"/>
+            <wp:effectExtent l="0" t="0" r="0" b="0"/>
+            <wp:docPr id="21" name="Picture"/>
+            <wp:cNvGraphicFramePr/>
+            <a:graphic xmlns:a="http://schemas.openxmlformats.org/drawingml/2006/main">
+              <a:graphicData uri="http://schemas.openxmlformats.org/drawingml/2006/picture">
+                <pic:pic xmlns:pic="http://schemas.openxmlformats.org/drawingml/2006/picture">
+                  <pic:nvPicPr>
+                    <pic:cNvPr id="0" name="Picture" descr="appendix2_selfsimilarity_files/figure-docx/cd%20small-2.png"/>
                     <pic:cNvPicPr>
                       <a:picLocks noChangeAspect="1" noChangeArrowheads="1"/>
                     </pic:cNvPicPr>
@@ -1512,56 +2805,89 @@
     <w:p>
       <w:pPr>
         <w:pStyle w:val="Heading4"/>
-      </w:pPr>
-      <w:bookmarkStart w:id="6" w:name="r2-on-logged-vectors"/>
-      <w:r>
-        <w:t>R2 on logged vectors</w:t>
-      </w:r>
-      <w:bookmarkEnd w:id="6"/>
+        <w:spacing w:line="480" w:lineRule="auto"/>
+        <w:rPr>
+          <w:rFonts w:ascii="Calibri Light" w:hAnsi="Calibri Light" w:cs="Calibri Light"/>
+          <w:color w:val="auto"/>
+          <w:sz w:val="22"/>
+          <w:szCs w:val="22"/>
+        </w:rPr>
+      </w:pPr>
+      <w:bookmarkStart w:id="7" w:name="Xee61e2786c69f9903b157ec2fa51ed510a020a4"/>
+      <w:r>
+        <w:rPr>
+          <w:rFonts w:ascii="Calibri Light" w:hAnsi="Calibri Light" w:cs="Calibri Light"/>
+          <w:color w:val="auto"/>
+          <w:sz w:val="22"/>
+          <w:szCs w:val="22"/>
+        </w:rPr>
+        <w:t>Proportion of</w:t>
+      </w:r>
+      <w:r>
+        <w:rPr>
+          <w:rFonts w:ascii="Calibri Light" w:hAnsi="Calibri Light" w:cs="Calibri Light"/>
+          <w:color w:val="auto"/>
+          <w:sz w:val="22"/>
+          <w:szCs w:val="22"/>
+        </w:rPr>
+        <w:t xml:space="preserve"> individuals allocated to different species</w:t>
+      </w:r>
+      <w:bookmarkEnd w:id="7"/>
     </w:p>
     <w:p>
       <w:pPr>
         <w:pStyle w:val="FirstParagraph"/>
-      </w:pPr>
-      <w:r>
-        <w:t xml:space="preserve">Higher R2 values indicate more similarity. R2 can be </w:t>
-      </w:r>
-      <w:r>
-        <w:rPr>
-          <w:i/>
-        </w:rPr>
-        <w:t>very low</w:t>
-      </w:r>
-      <w:r>
-        <w:t xml:space="preserve"> but the most meaningful variation is between 0 and 1.</w:t>
+        <w:spacing w:line="480" w:lineRule="auto"/>
+        <w:rPr>
+          <w:rFonts w:ascii="Calibri Light" w:hAnsi="Calibri Light" w:cs="Calibri Light"/>
+          <w:sz w:val="22"/>
+          <w:szCs w:val="22"/>
+        </w:rPr>
+      </w:pPr>
+      <w:r>
+        <w:rPr>
+          <w:rFonts w:ascii="Calibri Light" w:hAnsi="Calibri Light" w:cs="Calibri Light"/>
+          <w:sz w:val="22"/>
+          <w:szCs w:val="22"/>
+        </w:rPr>
+        <w:t>Lower “prop off” values indicate more similarity. It is bounded 0 to 1.</w:t>
       </w:r>
     </w:p>
     <w:p>
       <w:pPr>
         <w:pStyle w:val="BodyText"/>
-      </w:pPr>
-      <w:r>
-        <w:rPr>
+        <w:spacing w:line="480" w:lineRule="auto"/>
+        <w:rPr>
+          <w:rFonts w:ascii="Calibri Light" w:hAnsi="Calibri Light" w:cs="Calibri Light"/>
+          <w:sz w:val="22"/>
+          <w:szCs w:val="22"/>
+        </w:rPr>
+      </w:pPr>
+      <w:r>
+        <w:rPr>
+          <w:rFonts w:ascii="Calibri Light" w:hAnsi="Calibri Light" w:cs="Calibri Light"/>
           <w:noProof/>
+          <w:sz w:val="22"/>
+          <w:szCs w:val="22"/>
         </w:rPr>
         <w:lastRenderedPageBreak/>
         <w:drawing>
-          <wp:inline distT="0" distB="0" distL="0" distR="0" wp14:anchorId="14D3192A" wp14:editId="01791589">
+          <wp:inline distT="0" distB="0" distL="0" distR="0" wp14:anchorId="0D0113D3" wp14:editId="7D6250CD">
             <wp:extent cx="2772075" cy="2310063"/>
             <wp:effectExtent l="0" t="0" r="0" b="0"/>
-            <wp:docPr id="18" name="Picture"/>
+            <wp:docPr id="22" name="Picture"/>
             <wp:cNvGraphicFramePr/>
             <a:graphic xmlns:a="http://schemas.openxmlformats.org/drawingml/2006/main">
               <a:graphicData uri="http://schemas.openxmlformats.org/drawingml/2006/picture">
                 <pic:pic xmlns:pic="http://schemas.openxmlformats.org/drawingml/2006/picture">
                   <pic:nvPicPr>
-                    <pic:cNvPr id="0" name="Picture" descr="self_similarity_files/figure-docx/r2%20on%20log-1.png"/>
+                    <pic:cNvPr id="0" name="Picture" descr="appendix2_selfsimilarity_files/figure-docx/prop%20off%20heat%20maps-1.png"/>
                     <pic:cNvPicPr>
                       <a:picLocks noChangeAspect="1" noChangeArrowheads="1"/>
                     </pic:cNvPicPr>
                   </pic:nvPicPr>
                   <pic:blipFill>
-                    <a:blip r:embed="rId20"/>
+                    <a:blip r:embed="rId16"/>
                     <a:stretch>
                       <a:fillRect/>
                     </a:stretch>
@@ -1589,19 +2915,22 @@
       </w:r>
       <w:r>
         <w:rPr>
+          <w:rFonts w:ascii="Calibri Light" w:hAnsi="Calibri Light" w:cs="Calibri Light"/>
           <w:noProof/>
+          <w:sz w:val="22"/>
+          <w:szCs w:val="22"/>
         </w:rPr>
         <w:drawing>
-          <wp:inline distT="0" distB="0" distL="0" distR="0" wp14:anchorId="1D3BE1DE" wp14:editId="1D54C4DD">
+          <wp:inline distT="0" distB="0" distL="0" distR="0" wp14:anchorId="3FC2CFCB" wp14:editId="2FAA7A62">
             <wp:extent cx="2772075" cy="2310063"/>
             <wp:effectExtent l="0" t="0" r="0" b="0"/>
-            <wp:docPr id="19" name="Picture"/>
+            <wp:docPr id="23" name="Picture"/>
             <wp:cNvGraphicFramePr/>
             <a:graphic xmlns:a="http://schemas.openxmlformats.org/drawingml/2006/main">
               <a:graphicData uri="http://schemas.openxmlformats.org/drawingml/2006/picture">
                 <pic:pic xmlns:pic="http://schemas.openxmlformats.org/drawingml/2006/picture">
                   <pic:nvPicPr>
-                    <pic:cNvPr id="0" name="Picture" descr="self_similarity_files/figure-docx/r2%20on%20log-2.png"/>
+                    <pic:cNvPr id="0" name="Picture" descr="appendix2_selfsimilarity_files/figure-docx/prop%20off%20heat%20maps-2.png"/>
                     <pic:cNvPicPr>
                       <a:picLocks noChangeAspect="1" noChangeArrowheads="1"/>
                     </pic:cNvPicPr>
@@ -1637,39 +2966,56 @@
     <w:p>
       <w:pPr>
         <w:pStyle w:val="BodyText"/>
-      </w:pPr>
-      <w:r>
-        <w:t>Here is R2 on logged vectors for only “small” feasib</w:t>
-      </w:r>
-      <w:r>
-        <w:t>le sets (those with fewer than 4.85165210^{8} elements in the feasible set). This lets us zoom in on the distributions where they start to broaden out.</w:t>
+        <w:spacing w:line="480" w:lineRule="auto"/>
+        <w:rPr>
+          <w:rFonts w:ascii="Calibri Light" w:hAnsi="Calibri Light" w:cs="Calibri Light"/>
+          <w:sz w:val="22"/>
+          <w:szCs w:val="22"/>
+        </w:rPr>
+      </w:pPr>
+      <w:r>
+        <w:rPr>
+          <w:rFonts w:ascii="Calibri Light" w:hAnsi="Calibri Light" w:cs="Calibri Light"/>
+          <w:sz w:val="22"/>
+          <w:szCs w:val="22"/>
+        </w:rPr>
+        <w:t>Here is prop_off for only “small” feasible sets.</w:t>
       </w:r>
     </w:p>
     <w:p>
       <w:pPr>
         <w:pStyle w:val="BodyText"/>
-      </w:pPr>
-      <w:r>
-        <w:rPr>
+        <w:spacing w:line="480" w:lineRule="auto"/>
+        <w:rPr>
+          <w:rFonts w:ascii="Calibri Light" w:hAnsi="Calibri Light" w:cs="Calibri Light"/>
+          <w:sz w:val="22"/>
+          <w:szCs w:val="22"/>
+        </w:rPr>
+      </w:pPr>
+      <w:r>
+        <w:rPr>
+          <w:rFonts w:ascii="Calibri Light" w:hAnsi="Calibri Light" w:cs="Calibri Light"/>
           <w:noProof/>
+          <w:sz w:val="22"/>
+          <w:szCs w:val="22"/>
         </w:rPr>
         <w:drawing>
-          <wp:inline distT="0" distB="0" distL="0" distR="0" wp14:anchorId="58110EA4" wp14:editId="216B7C30">
+          <wp:inline distT="0" distB="0" distL="0" distR="0" wp14:anchorId="3A25E110" wp14:editId="5A37E606">
             <wp:extent cx="2772075" cy="2310063"/>
             <wp:effectExtent l="0" t="0" r="0" b="0"/>
-            <wp:docPr id="20" name="Picture"/>
+            <wp:docPr id="24" name="Picture"/>
             <wp:cNvGraphicFramePr/>
             <a:graphic xmlns:a="http://schemas.openxmlformats.org/drawingml/2006/main">
               <a:graphicData uri="http://schemas.openxmlformats.org/drawingml/2006/picture">
                 <pic:pic xmlns:pic="http://schemas.openxmlformats.org/drawingml/2006/picture">
                   <pic:nvPicPr>
-                    <pic:cNvPr id="0" name="Picture" descr="self_similarity_files/figure-docx/r2%20log%20small-1.png"/>
+                    <pic:cNvPr id="0" name="Picture" descr="appendix2_selfsimilarity_files/figure-docx/prop_off%20small-1.png"/>
                     <pic:cNvPicPr>
                       <a:picLocks noChangeAspect="1" noChangeArrowheads="1"/>
                     </pic:cNvPicPr>
                   </pic:nvPicPr>
                   <pic:blipFill>
-                    <a:blip r:embed="rId22"/>
+                    <a:blip r:embed="rId18"/>
                     <a:stretch>
                       <a:fillRect/>
                     </a:stretch>
@@ -1697,19 +3043,22 @@
       </w:r>
       <w:r>
         <w:rPr>
+          <w:rFonts w:ascii="Calibri Light" w:hAnsi="Calibri Light" w:cs="Calibri Light"/>
           <w:noProof/>
+          <w:sz w:val="22"/>
+          <w:szCs w:val="22"/>
         </w:rPr>
         <w:drawing>
-          <wp:inline distT="0" distB="0" distL="0" distR="0" wp14:anchorId="33880E10" wp14:editId="05904060">
+          <wp:inline distT="0" distB="0" distL="0" distR="0" wp14:anchorId="2D804B66" wp14:editId="2DD94C04">
             <wp:extent cx="2772075" cy="2310063"/>
             <wp:effectExtent l="0" t="0" r="0" b="0"/>
-            <wp:docPr id="21" name="Picture"/>
+            <wp:docPr id="25" name="Picture"/>
             <wp:cNvGraphicFramePr/>
             <a:graphic xmlns:a="http://schemas.openxmlformats.org/drawingml/2006/main">
               <a:graphicData uri="http://schemas.openxmlformats.org/drawingml/2006/picture">
                 <pic:pic xmlns:pic="http://schemas.openxmlformats.org/drawingml/2006/picture">
                   <pic:nvPicPr>
-                    <pic:cNvPr id="0" name="Picture" descr="self_similarity_files/figure-docx/r2%20log%20small-2.png"/>
+                    <pic:cNvPr id="0" name="Picture" descr="appendix2_selfsimilarity_files/figure-docx/prop_off%20small-2.png"/>
                     <pic:cNvPicPr>
                       <a:picLocks noChangeAspect="1" noChangeArrowheads="1"/>
                     </pic:cNvPicPr>
@@ -1745,47 +3094,80 @@
     <w:p>
       <w:pPr>
         <w:pStyle w:val="Heading4"/>
-      </w:pPr>
-      <w:bookmarkStart w:id="7" w:name="coefficient-of-determination"/>
-      <w:r>
-        <w:t>Coefficient of determination</w:t>
-      </w:r>
-      <w:bookmarkEnd w:id="7"/>
+        <w:spacing w:line="480" w:lineRule="auto"/>
+        <w:rPr>
+          <w:rFonts w:ascii="Calibri Light" w:hAnsi="Calibri Light" w:cs="Calibri Light"/>
+          <w:color w:val="auto"/>
+          <w:sz w:val="22"/>
+          <w:szCs w:val="22"/>
+        </w:rPr>
+      </w:pPr>
+      <w:bookmarkStart w:id="8" w:name="k-l-divergence"/>
+      <w:r>
+        <w:rPr>
+          <w:rFonts w:ascii="Calibri Light" w:hAnsi="Calibri Light" w:cs="Calibri Light"/>
+          <w:color w:val="auto"/>
+          <w:sz w:val="22"/>
+          <w:szCs w:val="22"/>
+        </w:rPr>
+        <w:t>K-L divergence</w:t>
+      </w:r>
+      <w:bookmarkEnd w:id="8"/>
     </w:p>
     <w:p>
       <w:pPr>
         <w:pStyle w:val="FirstParagraph"/>
-      </w:pPr>
-      <w:r>
-        <w:t>Higher CD values indicate more similarity. It is bounded 0 to 1.</w:t>
+        <w:spacing w:line="480" w:lineRule="auto"/>
+        <w:rPr>
+          <w:rFonts w:ascii="Calibri Light" w:hAnsi="Calibri Light" w:cs="Calibri Light"/>
+          <w:sz w:val="22"/>
+          <w:szCs w:val="22"/>
+        </w:rPr>
+      </w:pPr>
+      <w:r>
+        <w:rPr>
+          <w:rFonts w:ascii="Calibri Light" w:hAnsi="Calibri Light" w:cs="Calibri Light"/>
+          <w:sz w:val="22"/>
+          <w:szCs w:val="22"/>
+        </w:rPr>
+        <w:t>Lower divergence values indicate more similarity. It is bounded 0 to 1.</w:t>
       </w:r>
     </w:p>
     <w:p>
       <w:pPr>
         <w:pStyle w:val="BodyText"/>
-      </w:pPr>
-      <w:r>
-        <w:rPr>
+        <w:spacing w:line="480" w:lineRule="auto"/>
+        <w:rPr>
+          <w:rFonts w:ascii="Calibri Light" w:hAnsi="Calibri Light" w:cs="Calibri Light"/>
+          <w:sz w:val="22"/>
+          <w:szCs w:val="22"/>
+        </w:rPr>
+      </w:pPr>
+      <w:r>
+        <w:rPr>
+          <w:rFonts w:ascii="Calibri Light" w:hAnsi="Calibri Light" w:cs="Calibri Light"/>
           <w:noProof/>
+          <w:sz w:val="22"/>
+          <w:szCs w:val="22"/>
         </w:rPr>
         <w:lastRenderedPageBreak/>
         <w:drawing>
-          <wp:inline distT="0" distB="0" distL="0" distR="0" wp14:anchorId="0A025E12" wp14:editId="17DF9F0D">
+          <wp:inline distT="0" distB="0" distL="0" distR="0" wp14:anchorId="044605A1" wp14:editId="0D52B29B">
             <wp:extent cx="2772075" cy="2310063"/>
             <wp:effectExtent l="0" t="0" r="0" b="0"/>
-            <wp:docPr id="22" name="Picture"/>
+            <wp:docPr id="26" name="Picture"/>
             <wp:cNvGraphicFramePr/>
             <a:graphic xmlns:a="http://schemas.openxmlformats.org/drawingml/2006/main">
               <a:graphicData uri="http://schemas.openxmlformats.org/drawingml/2006/picture">
                 <pic:pic xmlns:pic="http://schemas.openxmlformats.org/drawingml/2006/picture">
                   <pic:nvPicPr>
-                    <pic:cNvPr id="0" name="Picture" descr="self_similarity_files/figure-docx/unnamed-chunk-1-1.png"/>
+                    <pic:cNvPr id="0" name="Picture" descr="appendix2_selfsimilarity_files/figure-docx/div%20heat%20maps-1.png"/>
                     <pic:cNvPicPr>
                       <a:picLocks noChangeAspect="1" noChangeArrowheads="1"/>
                     </pic:cNvPicPr>
                   </pic:nvPicPr>
                   <pic:blipFill>
-                    <a:blip r:embed="rId20"/>
+                    <a:blip r:embed="rId16"/>
                     <a:stretch>
                       <a:fillRect/>
                     </a:stretch>
@@ -1813,19 +3195,22 @@
       </w:r>
       <w:r>
         <w:rPr>
+          <w:rFonts w:ascii="Calibri Light" w:hAnsi="Calibri Light" w:cs="Calibri Light"/>
           <w:noProof/>
+          <w:sz w:val="22"/>
+          <w:szCs w:val="22"/>
         </w:rPr>
         <w:drawing>
-          <wp:inline distT="0" distB="0" distL="0" distR="0" wp14:anchorId="78E56646" wp14:editId="1391803F">
+          <wp:inline distT="0" distB="0" distL="0" distR="0" wp14:anchorId="389A91DE" wp14:editId="1CDAB5E9">
             <wp:extent cx="2772075" cy="2310063"/>
             <wp:effectExtent l="0" t="0" r="0" b="0"/>
-            <wp:docPr id="23" name="Picture"/>
+            <wp:docPr id="27" name="Picture"/>
             <wp:cNvGraphicFramePr/>
             <a:graphic xmlns:a="http://schemas.openxmlformats.org/drawingml/2006/main">
               <a:graphicData uri="http://schemas.openxmlformats.org/drawingml/2006/picture">
                 <pic:pic xmlns:pic="http://schemas.openxmlformats.org/drawingml/2006/picture">
                   <pic:nvPicPr>
-                    <pic:cNvPr id="0" name="Picture" descr="self_similarity_files/figure-docx/unnamed-chunk-1-2.png"/>
+                    <pic:cNvPr id="0" name="Picture" descr="appendix2_selfsimilarity_files/figure-docx/div%20heat%20maps-2.png"/>
                     <pic:cNvPicPr>
                       <a:picLocks noChangeAspect="1" noChangeArrowheads="1"/>
                     </pic:cNvPicPr>
@@ -1861,36 +3246,56 @@
     <w:p>
       <w:pPr>
         <w:pStyle w:val="BodyText"/>
-      </w:pPr>
-      <w:r>
-        <w:t>Here is cd for only “small” feasible sets (those with fewer than 4.85165210^{8} elements in the feasible set). This lets us zoom in on the distributions where they start to broaden out.</w:t>
+        <w:spacing w:line="480" w:lineRule="auto"/>
+        <w:rPr>
+          <w:rFonts w:ascii="Calibri Light" w:hAnsi="Calibri Light" w:cs="Calibri Light"/>
+          <w:sz w:val="22"/>
+          <w:szCs w:val="22"/>
+        </w:rPr>
+      </w:pPr>
+      <w:r>
+        <w:rPr>
+          <w:rFonts w:ascii="Calibri Light" w:hAnsi="Calibri Light" w:cs="Calibri Light"/>
+          <w:sz w:val="22"/>
+          <w:szCs w:val="22"/>
+        </w:rPr>
+        <w:t>Here is K-L divergence for only “small” feasible sets.</w:t>
       </w:r>
     </w:p>
     <w:p>
       <w:pPr>
         <w:pStyle w:val="BodyText"/>
-      </w:pPr>
-      <w:r>
-        <w:rPr>
+        <w:spacing w:line="480" w:lineRule="auto"/>
+        <w:rPr>
+          <w:rFonts w:ascii="Calibri Light" w:hAnsi="Calibri Light" w:cs="Calibri Light"/>
+          <w:sz w:val="22"/>
+          <w:szCs w:val="22"/>
+        </w:rPr>
+      </w:pPr>
+      <w:r>
+        <w:rPr>
+          <w:rFonts w:ascii="Calibri Light" w:hAnsi="Calibri Light" w:cs="Calibri Light"/>
           <w:noProof/>
+          <w:sz w:val="22"/>
+          <w:szCs w:val="22"/>
         </w:rPr>
         <w:drawing>
-          <wp:inline distT="0" distB="0" distL="0" distR="0" wp14:anchorId="4FF1AB41" wp14:editId="0543C990">
+          <wp:inline distT="0" distB="0" distL="0" distR="0" wp14:anchorId="0D817155" wp14:editId="39E57A82">
             <wp:extent cx="2772075" cy="2310063"/>
             <wp:effectExtent l="0" t="0" r="0" b="0"/>
-            <wp:docPr id="24" name="Picture"/>
+            <wp:docPr id="28" name="Picture"/>
             <wp:cNvGraphicFramePr/>
             <a:graphic xmlns:a="http://schemas.openxmlformats.org/drawingml/2006/main">
               <a:graphicData uri="http://schemas.openxmlformats.org/drawingml/2006/picture">
                 <pic:pic xmlns:pic="http://schemas.openxmlformats.org/drawingml/2006/picture">
                   <pic:nvPicPr>
-                    <pic:cNvPr id="0" name="Picture" descr="self_similarity_files/figure-docx/cd%20small-1.png"/>
+                    <pic:cNvPr id="0" name="Picture" descr="appendix2_selfsimilarity_files/figure-docx/div%20small-1.png"/>
                     <pic:cNvPicPr>
                       <a:picLocks noChangeAspect="1" noChangeArrowheads="1"/>
                     </pic:cNvPicPr>
                   </pic:nvPicPr>
                   <pic:blipFill>
-                    <a:blip r:embed="rId22"/>
+                    <a:blip r:embed="rId18"/>
                     <a:stretch>
                       <a:fillRect/>
                     </a:stretch>
@@ -1918,19 +3323,22 @@
       </w:r>
       <w:r>
         <w:rPr>
+          <w:rFonts w:ascii="Calibri Light" w:hAnsi="Calibri Light" w:cs="Calibri Light"/>
           <w:noProof/>
+          <w:sz w:val="22"/>
+          <w:szCs w:val="22"/>
         </w:rPr>
         <w:drawing>
-          <wp:inline distT="0" distB="0" distL="0" distR="0" wp14:anchorId="149850D6" wp14:editId="3261EC12">
+          <wp:inline distT="0" distB="0" distL="0" distR="0" wp14:anchorId="3399A2A5" wp14:editId="2801707B">
             <wp:extent cx="2772075" cy="2310063"/>
             <wp:effectExtent l="0" t="0" r="0" b="0"/>
-            <wp:docPr id="25" name="Picture"/>
+            <wp:docPr id="29" name="Picture"/>
             <wp:cNvGraphicFramePr/>
             <a:graphic xmlns:a="http://schemas.openxmlformats.org/drawingml/2006/main">
               <a:graphicData uri="http://schemas.openxmlformats.org/drawingml/2006/picture">
                 <pic:pic xmlns:pic="http://schemas.openxmlformats.org/drawingml/2006/picture">
                   <pic:nvPicPr>
-                    <pic:cNvPr id="0" name="Picture" descr="self_similarity_files/figure-docx/cd%20small-2.png"/>
+                    <pic:cNvPr id="0" name="Picture" descr="appendix2_selfsimilarity_files/figure-docx/div%20small-2.png"/>
                     <pic:cNvPicPr>
                       <a:picLocks noChangeAspect="1" noChangeArrowheads="1"/>
                     </pic:cNvPicPr>
@@ -1965,468 +3373,111 @@
     </w:p>
     <w:p>
       <w:pPr>
-        <w:pStyle w:val="Heading4"/>
-      </w:pPr>
-      <w:bookmarkStart w:id="8" w:name="Xee61e2786c69f9903b157ec2fa51ed510a020a4"/>
-      <w:r>
-        <w:t>Proportion of individuals allocated to different species</w:t>
-      </w:r>
-      <w:bookmarkEnd w:id="8"/>
+        <w:pStyle w:val="Heading2"/>
+        <w:spacing w:line="480" w:lineRule="auto"/>
+        <w:rPr>
+          <w:rFonts w:ascii="Calibri Light" w:hAnsi="Calibri Light" w:cs="Calibri Light"/>
+          <w:color w:val="auto"/>
+          <w:sz w:val="22"/>
+          <w:szCs w:val="22"/>
+        </w:rPr>
+      </w:pPr>
+      <w:bookmarkStart w:id="9" w:name="in-summary"/>
+      <w:r>
+        <w:rPr>
+          <w:rFonts w:ascii="Calibri Light" w:hAnsi="Calibri Light" w:cs="Calibri Light"/>
+          <w:color w:val="auto"/>
+          <w:sz w:val="22"/>
+          <w:szCs w:val="22"/>
+        </w:rPr>
+        <w:t>In summary</w:t>
+      </w:r>
+      <w:bookmarkEnd w:id="9"/>
     </w:p>
     <w:p>
       <w:pPr>
         <w:pStyle w:val="FirstParagraph"/>
-      </w:pPr>
-      <w:r>
-        <w:t>Lower “prop off” values indicate more similarity. It is bounded 0 to 1.</w:t>
-      </w:r>
-    </w:p>
-    <w:p>
-      <w:pPr>
-        <w:pStyle w:val="BodyText"/>
-      </w:pPr>
-      <w:r>
-        <w:rPr>
-          <w:noProof/>
-        </w:rPr>
-        <w:lastRenderedPageBreak/>
-        <w:drawing>
-          <wp:inline distT="0" distB="0" distL="0" distR="0" wp14:anchorId="71AA4F92" wp14:editId="2DBB767F">
-            <wp:extent cx="2772075" cy="2310063"/>
-            <wp:effectExtent l="0" t="0" r="0" b="0"/>
-            <wp:docPr id="26" name="Picture"/>
-            <wp:cNvGraphicFramePr/>
-            <a:graphic xmlns:a="http://schemas.openxmlformats.org/drawingml/2006/main">
-              <a:graphicData uri="http://schemas.openxmlformats.org/drawingml/2006/picture">
-                <pic:pic xmlns:pic="http://schemas.openxmlformats.org/drawingml/2006/picture">
-                  <pic:nvPicPr>
-                    <pic:cNvPr id="0" name="Picture" descr="self_similarity_files/figure-docx/prop%20off%20heat%20maps-1.png"/>
-                    <pic:cNvPicPr>
-                      <a:picLocks noChangeAspect="1" noChangeArrowheads="1"/>
-                    </pic:cNvPicPr>
-                  </pic:nvPicPr>
-                  <pic:blipFill>
-                    <a:blip r:embed="rId20"/>
-                    <a:stretch>
-                      <a:fillRect/>
-                    </a:stretch>
-                  </pic:blipFill>
-                  <pic:spPr bwMode="auto">
-                    <a:xfrm>
-                      <a:off x="0" y="0"/>
-                      <a:ext cx="2772075" cy="2310063"/>
-                    </a:xfrm>
-                    <a:prstGeom prst="rect">
-                      <a:avLst/>
-                    </a:prstGeom>
-                    <a:noFill/>
-                    <a:ln w="9525">
-                      <a:noFill/>
-                      <a:headEnd/>
-                      <a:tailEnd/>
-                    </a:ln>
-                  </pic:spPr>
-                </pic:pic>
-              </a:graphicData>
-            </a:graphic>
-          </wp:inline>
-        </w:drawing>
-      </w:r>
-      <w:r>
-        <w:rPr>
-          <w:noProof/>
-        </w:rPr>
-        <w:drawing>
-          <wp:inline distT="0" distB="0" distL="0" distR="0" wp14:anchorId="0BBDB3B1" wp14:editId="07A340B5">
-            <wp:extent cx="2772075" cy="2310063"/>
-            <wp:effectExtent l="0" t="0" r="0" b="0"/>
-            <wp:docPr id="27" name="Picture"/>
-            <wp:cNvGraphicFramePr/>
-            <a:graphic xmlns:a="http://schemas.openxmlformats.org/drawingml/2006/main">
-              <a:graphicData uri="http://schemas.openxmlformats.org/drawingml/2006/picture">
-                <pic:pic xmlns:pic="http://schemas.openxmlformats.org/drawingml/2006/picture">
-                  <pic:nvPicPr>
-                    <pic:cNvPr id="0" name="Picture" descr="self_similarity_files/figure-docx/prop%20off%20heat%20maps-2.png"/>
-                    <pic:cNvPicPr>
-                      <a:picLocks noChangeAspect="1" noChangeArrowheads="1"/>
-                    </pic:cNvPicPr>
-                  </pic:nvPicPr>
-                  <pic:blipFill>
-                    <a:blip r:embed="rId28"/>
-                    <a:stretch>
-                      <a:fillRect/>
-                    </a:stretch>
-                  </pic:blipFill>
-                  <pic:spPr bwMode="auto">
-                    <a:xfrm>
-                      <a:off x="0" y="0"/>
-                      <a:ext cx="2772075" cy="2310063"/>
-                    </a:xfrm>
-                    <a:prstGeom prst="rect">
-                      <a:avLst/>
-                    </a:prstGeom>
-                    <a:noFill/>
-                    <a:ln w="9525">
-                      <a:noFill/>
-                      <a:headEnd/>
-                      <a:tailEnd/>
-                    </a:ln>
-                  </pic:spPr>
-                </pic:pic>
-              </a:graphicData>
-            </a:graphic>
-          </wp:inline>
-        </w:drawing>
-      </w:r>
-    </w:p>
-    <w:p>
-      <w:pPr>
-        <w:pStyle w:val="BodyText"/>
-      </w:pPr>
-      <w:r>
-        <w:t>Here is prop_off for only “small” feasible sets (those with fewer than 4.85165210^{8} elements in the feasible set). This l</w:t>
-      </w:r>
-      <w:r>
-        <w:t>ets us zoom in on the distributions where they start to broaden out.</w:t>
-      </w:r>
-    </w:p>
-    <w:p>
-      <w:pPr>
-        <w:pStyle w:val="BodyText"/>
-      </w:pPr>
-      <w:r>
-        <w:rPr>
-          <w:noProof/>
-        </w:rPr>
-        <w:drawing>
-          <wp:inline distT="0" distB="0" distL="0" distR="0" wp14:anchorId="1CF60419" wp14:editId="2507EA3B">
-            <wp:extent cx="2772075" cy="2310063"/>
-            <wp:effectExtent l="0" t="0" r="0" b="0"/>
-            <wp:docPr id="28" name="Picture"/>
-            <wp:cNvGraphicFramePr/>
-            <a:graphic xmlns:a="http://schemas.openxmlformats.org/drawingml/2006/main">
-              <a:graphicData uri="http://schemas.openxmlformats.org/drawingml/2006/picture">
-                <pic:pic xmlns:pic="http://schemas.openxmlformats.org/drawingml/2006/picture">
-                  <pic:nvPicPr>
-                    <pic:cNvPr id="0" name="Picture" descr="self_similarity_files/figure-docx/prop_off%20small-1.png"/>
-                    <pic:cNvPicPr>
-                      <a:picLocks noChangeAspect="1" noChangeArrowheads="1"/>
-                    </pic:cNvPicPr>
-                  </pic:nvPicPr>
-                  <pic:blipFill>
-                    <a:blip r:embed="rId22"/>
-                    <a:stretch>
-                      <a:fillRect/>
-                    </a:stretch>
-                  </pic:blipFill>
-                  <pic:spPr bwMode="auto">
-                    <a:xfrm>
-                      <a:off x="0" y="0"/>
-                      <a:ext cx="2772075" cy="2310063"/>
-                    </a:xfrm>
-                    <a:prstGeom prst="rect">
-                      <a:avLst/>
-                    </a:prstGeom>
-                    <a:noFill/>
-                    <a:ln w="9525">
-                      <a:noFill/>
-                      <a:headEnd/>
-                      <a:tailEnd/>
-                    </a:ln>
-                  </pic:spPr>
-                </pic:pic>
-              </a:graphicData>
-            </a:graphic>
-          </wp:inline>
-        </w:drawing>
-      </w:r>
-      <w:r>
-        <w:rPr>
-          <w:noProof/>
-        </w:rPr>
-        <w:drawing>
-          <wp:inline distT="0" distB="0" distL="0" distR="0" wp14:anchorId="3BB1A749" wp14:editId="296B6ACC">
-            <wp:extent cx="2772075" cy="2310063"/>
-            <wp:effectExtent l="0" t="0" r="0" b="0"/>
-            <wp:docPr id="29" name="Picture"/>
-            <wp:cNvGraphicFramePr/>
-            <a:graphic xmlns:a="http://schemas.openxmlformats.org/drawingml/2006/main">
-              <a:graphicData uri="http://schemas.openxmlformats.org/drawingml/2006/picture">
-                <pic:pic xmlns:pic="http://schemas.openxmlformats.org/drawingml/2006/picture">
-                  <pic:nvPicPr>
-                    <pic:cNvPr id="0" name="Picture" descr="self_similarity_files/figure-docx/prop_off%20small-2.png"/>
-                    <pic:cNvPicPr>
-                      <a:picLocks noChangeAspect="1" noChangeArrowheads="1"/>
-                    </pic:cNvPicPr>
-                  </pic:nvPicPr>
-                  <pic:blipFill>
-                    <a:blip r:embed="rId29"/>
-                    <a:stretch>
-                      <a:fillRect/>
-                    </a:stretch>
-                  </pic:blipFill>
-                  <pic:spPr bwMode="auto">
-                    <a:xfrm>
-                      <a:off x="0" y="0"/>
-                      <a:ext cx="2772075" cy="2310063"/>
-                    </a:xfrm>
-                    <a:prstGeom prst="rect">
-                      <a:avLst/>
-                    </a:prstGeom>
-                    <a:noFill/>
-                    <a:ln w="9525">
-                      <a:noFill/>
-                      <a:headEnd/>
-                      <a:tailEnd/>
-                    </a:ln>
-                  </pic:spPr>
-                </pic:pic>
-              </a:graphicData>
-            </a:graphic>
-          </wp:inline>
-        </w:drawing>
-      </w:r>
-    </w:p>
-    <w:p>
-      <w:pPr>
-        <w:pStyle w:val="Heading4"/>
-      </w:pPr>
-      <w:bookmarkStart w:id="9" w:name="k-l-divergence"/>
-      <w:r>
-        <w:t>K-L divergence</w:t>
-      </w:r>
-      <w:bookmarkEnd w:id="9"/>
+        <w:spacing w:line="480" w:lineRule="auto"/>
+        <w:rPr>
+          <w:rFonts w:ascii="Calibri Light" w:hAnsi="Calibri Light" w:cs="Calibri Light"/>
+          <w:sz w:val="22"/>
+          <w:szCs w:val="22"/>
+        </w:rPr>
+      </w:pPr>
+      <w:r>
+        <w:rPr>
+          <w:rFonts w:ascii="Calibri Light" w:hAnsi="Calibri Light" w:cs="Calibri Light"/>
+          <w:sz w:val="22"/>
+          <w:szCs w:val="22"/>
+        </w:rPr>
+        <w:t>Large feasible sets are consistently more self-similar than small ones, regardless of the metric of self-similar</w:t>
+      </w:r>
+      <w:r>
+        <w:rPr>
+          <w:rFonts w:ascii="Calibri Light" w:hAnsi="Calibri Light" w:cs="Calibri Light"/>
+          <w:sz w:val="22"/>
+          <w:szCs w:val="22"/>
+        </w:rPr>
+        <w:t>ity used.</w:t>
+      </w:r>
+    </w:p>
+    <w:p>
+      <w:pPr>
+        <w:pStyle w:val="Heading2"/>
+        <w:spacing w:line="480" w:lineRule="auto"/>
+        <w:rPr>
+          <w:rFonts w:ascii="Calibri Light" w:hAnsi="Calibri Light" w:cs="Calibri Light"/>
+          <w:color w:val="auto"/>
+          <w:sz w:val="22"/>
+          <w:szCs w:val="22"/>
+        </w:rPr>
+      </w:pPr>
+      <w:bookmarkStart w:id="10" w:name="references"/>
+      <w:r>
+        <w:rPr>
+          <w:rFonts w:ascii="Calibri Light" w:hAnsi="Calibri Light" w:cs="Calibri Light"/>
+          <w:color w:val="auto"/>
+          <w:sz w:val="22"/>
+          <w:szCs w:val="22"/>
+        </w:rPr>
+        <w:t>References</w:t>
+      </w:r>
+      <w:bookmarkEnd w:id="10"/>
     </w:p>
     <w:p>
       <w:pPr>
         <w:pStyle w:val="FirstParagraph"/>
-      </w:pPr>
-      <w:r>
-        <w:t>Lower divergence values indicate more similarity. It is bounded 0 to 1.</w:t>
-      </w:r>
-    </w:p>
-    <w:p>
-      <w:pPr>
-        <w:pStyle w:val="BodyText"/>
-      </w:pPr>
-      <w:r>
-        <w:rPr>
-          <w:noProof/>
-        </w:rPr>
-        <w:lastRenderedPageBreak/>
-        <w:drawing>
-          <wp:inline distT="0" distB="0" distL="0" distR="0" wp14:anchorId="18ECCE55" wp14:editId="4FB44B86">
-            <wp:extent cx="2772075" cy="2310063"/>
-            <wp:effectExtent l="0" t="0" r="0" b="0"/>
-            <wp:docPr id="30" name="Picture"/>
-            <wp:cNvGraphicFramePr/>
-            <a:graphic xmlns:a="http://schemas.openxmlformats.org/drawingml/2006/main">
-              <a:graphicData uri="http://schemas.openxmlformats.org/drawingml/2006/picture">
-                <pic:pic xmlns:pic="http://schemas.openxmlformats.org/drawingml/2006/picture">
-                  <pic:nvPicPr>
-                    <pic:cNvPr id="0" name="Picture" descr="self_similarity_files/figure-docx/div%20heat%20maps-1.png"/>
-                    <pic:cNvPicPr>
-                      <a:picLocks noChangeAspect="1" noChangeArrowheads="1"/>
-                    </pic:cNvPicPr>
-                  </pic:nvPicPr>
-                  <pic:blipFill>
-                    <a:blip r:embed="rId20"/>
-                    <a:stretch>
-                      <a:fillRect/>
-                    </a:stretch>
-                  </pic:blipFill>
-                  <pic:spPr bwMode="auto">
-                    <a:xfrm>
-                      <a:off x="0" y="0"/>
-                      <a:ext cx="2772075" cy="2310063"/>
-                    </a:xfrm>
-                    <a:prstGeom prst="rect">
-                      <a:avLst/>
-                    </a:prstGeom>
-                    <a:noFill/>
-                    <a:ln w="9525">
-                      <a:noFill/>
-                      <a:headEnd/>
-                      <a:tailEnd/>
-                    </a:ln>
-                  </pic:spPr>
-                </pic:pic>
-              </a:graphicData>
-            </a:graphic>
-          </wp:inline>
-        </w:drawing>
-      </w:r>
-      <w:r>
-        <w:rPr>
-          <w:noProof/>
-        </w:rPr>
-        <w:drawing>
-          <wp:inline distT="0" distB="0" distL="0" distR="0" wp14:anchorId="52C239CE" wp14:editId="003083C8">
-            <wp:extent cx="2772075" cy="2310063"/>
-            <wp:effectExtent l="0" t="0" r="0" b="0"/>
-            <wp:docPr id="31" name="Picture"/>
-            <wp:cNvGraphicFramePr/>
-            <a:graphic xmlns:a="http://schemas.openxmlformats.org/drawingml/2006/main">
-              <a:graphicData uri="http://schemas.openxmlformats.org/drawingml/2006/picture">
-                <pic:pic xmlns:pic="http://schemas.openxmlformats.org/drawingml/2006/picture">
-                  <pic:nvPicPr>
-                    <pic:cNvPr id="0" name="Picture" descr="self_similarity_files/figure-docx/div%20heat%20maps-2.png"/>
-                    <pic:cNvPicPr>
-                      <a:picLocks noChangeAspect="1" noChangeArrowheads="1"/>
-                    </pic:cNvPicPr>
-                  </pic:nvPicPr>
-                  <pic:blipFill>
-                    <a:blip r:embed="rId30"/>
-                    <a:stretch>
-                      <a:fillRect/>
-                    </a:stretch>
-                  </pic:blipFill>
-                  <pic:spPr bwMode="auto">
-                    <a:xfrm>
-                      <a:off x="0" y="0"/>
-                      <a:ext cx="2772075" cy="2310063"/>
-                    </a:xfrm>
-                    <a:prstGeom prst="rect">
-                      <a:avLst/>
-                    </a:prstGeom>
-                    <a:noFill/>
-                    <a:ln w="9525">
-                      <a:noFill/>
-                      <a:headEnd/>
-                      <a:tailEnd/>
-                    </a:ln>
-                  </pic:spPr>
-                </pic:pic>
-              </a:graphicData>
-            </a:graphic>
-          </wp:inline>
-        </w:drawing>
-      </w:r>
-    </w:p>
-    <w:p>
-      <w:pPr>
-        <w:pStyle w:val="BodyText"/>
-      </w:pPr>
-      <w:r>
-        <w:t>Here is K-L divergence for only “small” feasible sets (those with fewer than 4.85165210^{8} el</w:t>
-      </w:r>
-      <w:r>
-        <w:t>ements in the feasible set). This lets us zoom in on the distributions where they start to broaden out.</w:t>
-      </w:r>
-    </w:p>
-    <w:p>
-      <w:pPr>
-        <w:pStyle w:val="BodyText"/>
-      </w:pPr>
-      <w:r>
-        <w:rPr>
-          <w:noProof/>
-        </w:rPr>
-        <w:drawing>
-          <wp:inline distT="0" distB="0" distL="0" distR="0" wp14:anchorId="603C515E" wp14:editId="050A6875">
-            <wp:extent cx="2772075" cy="2310063"/>
-            <wp:effectExtent l="0" t="0" r="0" b="0"/>
-            <wp:docPr id="32" name="Picture"/>
-            <wp:cNvGraphicFramePr/>
-            <a:graphic xmlns:a="http://schemas.openxmlformats.org/drawingml/2006/main">
-              <a:graphicData uri="http://schemas.openxmlformats.org/drawingml/2006/picture">
-                <pic:pic xmlns:pic="http://schemas.openxmlformats.org/drawingml/2006/picture">
-                  <pic:nvPicPr>
-                    <pic:cNvPr id="0" name="Picture" descr="self_similarity_files/figure-docx/div%20small-1.png"/>
-                    <pic:cNvPicPr>
-                      <a:picLocks noChangeAspect="1" noChangeArrowheads="1"/>
-                    </pic:cNvPicPr>
-                  </pic:nvPicPr>
-                  <pic:blipFill>
-                    <a:blip r:embed="rId22"/>
-                    <a:stretch>
-                      <a:fillRect/>
-                    </a:stretch>
-                  </pic:blipFill>
-                  <pic:spPr bwMode="auto">
-                    <a:xfrm>
-                      <a:off x="0" y="0"/>
-                      <a:ext cx="2772075" cy="2310063"/>
-                    </a:xfrm>
-                    <a:prstGeom prst="rect">
-                      <a:avLst/>
-                    </a:prstGeom>
-                    <a:noFill/>
-                    <a:ln w="9525">
-                      <a:noFill/>
-                      <a:headEnd/>
-                      <a:tailEnd/>
-                    </a:ln>
-                  </pic:spPr>
-                </pic:pic>
-              </a:graphicData>
-            </a:graphic>
-          </wp:inline>
-        </w:drawing>
-      </w:r>
-      <w:r>
-        <w:rPr>
-          <w:noProof/>
-        </w:rPr>
-        <w:drawing>
-          <wp:inline distT="0" distB="0" distL="0" distR="0" wp14:anchorId="7B56022E" wp14:editId="2D9E88F6">
-            <wp:extent cx="2772075" cy="2310063"/>
-            <wp:effectExtent l="0" t="0" r="0" b="0"/>
-            <wp:docPr id="33" name="Picture"/>
-            <wp:cNvGraphicFramePr/>
-            <a:graphic xmlns:a="http://schemas.openxmlformats.org/drawingml/2006/main">
-              <a:graphicData uri="http://schemas.openxmlformats.org/drawingml/2006/picture">
-                <pic:pic xmlns:pic="http://schemas.openxmlformats.org/drawingml/2006/picture">
-                  <pic:nvPicPr>
-                    <pic:cNvPr id="0" name="Picture" descr="self_similarity_files/figure-docx/div%20small-2.png"/>
-                    <pic:cNvPicPr>
-                      <a:picLocks noChangeAspect="1" noChangeArrowheads="1"/>
-                    </pic:cNvPicPr>
-                  </pic:nvPicPr>
-                  <pic:blipFill>
-                    <a:blip r:embed="rId31"/>
-                    <a:stretch>
-                      <a:fillRect/>
-                    </a:stretch>
-                  </pic:blipFill>
-                  <pic:spPr bwMode="auto">
-                    <a:xfrm>
-                      <a:off x="0" y="0"/>
-                      <a:ext cx="2772075" cy="2310063"/>
-                    </a:xfrm>
-                    <a:prstGeom prst="rect">
-                      <a:avLst/>
-                    </a:prstGeom>
-                    <a:noFill/>
-                    <a:ln w="9525">
-                      <a:noFill/>
-                      <a:headEnd/>
-                      <a:tailEnd/>
-                    </a:ln>
-                  </pic:spPr>
-                </pic:pic>
-              </a:graphicData>
-            </a:graphic>
-          </wp:inline>
-        </w:drawing>
-      </w:r>
-    </w:p>
-    <w:p>
-      <w:pPr>
-        <w:pStyle w:val="Heading3"/>
-      </w:pPr>
-      <w:bookmarkStart w:id="10" w:name="in-summary"/>
-      <w:r>
-        <w:t>In summary</w:t>
-      </w:r>
-      <w:bookmarkEnd w:id="10"/>
-    </w:p>
-    <w:p>
-      <w:pPr>
-        <w:pStyle w:val="FirstParagraph"/>
-      </w:pPr>
-      <w:r>
-        <w:t>Large feasible sets are consistently more self-similar than small ones.</w:t>
+        <w:spacing w:line="480" w:lineRule="auto"/>
+        <w:rPr>
+          <w:rFonts w:ascii="Calibri Light" w:hAnsi="Calibri Light" w:cs="Calibri Light"/>
+          <w:sz w:val="22"/>
+          <w:szCs w:val="22"/>
+        </w:rPr>
+      </w:pPr>
+      <w:r>
+        <w:rPr>
+          <w:rFonts w:ascii="Calibri Light" w:hAnsi="Calibri Light" w:cs="Calibri Light"/>
+          <w:sz w:val="22"/>
+          <w:szCs w:val="22"/>
+        </w:rPr>
+        <w:t xml:space="preserve">Jaynes, E.T. (1957). Information Theory and Statistical Mechanics. </w:t>
+      </w:r>
+      <w:r>
+        <w:rPr>
+          <w:rFonts w:ascii="Calibri Light" w:hAnsi="Calibri Light" w:cs="Calibri Light"/>
+          <w:i/>
+          <w:sz w:val="22"/>
+          <w:szCs w:val="22"/>
+        </w:rPr>
+        <w:t>Phys. Rev.</w:t>
+      </w:r>
+      <w:r>
+        <w:rPr>
+          <w:rFonts w:ascii="Calibri Light" w:hAnsi="Calibri Light" w:cs="Calibri Light"/>
+          <w:sz w:val="22"/>
+          <w:szCs w:val="22"/>
+        </w:rPr>
+        <w:t>, 106, 620–630.</w:t>
       </w:r>
     </w:p>
     <w:sectPr>
@@ -2487,7 +3538,7 @@
   <w:abstractNum w:abstractNumId="0" w15:restartNumberingAfterBreak="0">
     <w:nsid w:val="EA454B4C"/>
     <w:multiLevelType w:val="multilevel"/>
-    <w:tmpl w:val="3D8A2B64"/>
+    <w:tmpl w:val="97529CF8"/>
     <w:lvl w:ilvl="0">
       <w:numFmt w:val="bullet"/>
       <w:lvlText w:val="•"/>
@@ -2591,7 +3642,7 @@
   <w:abstractNum w:abstractNumId="1" w15:restartNumberingAfterBreak="0">
     <w:nsid w:val="2C1AE401"/>
     <w:multiLevelType w:val="multilevel"/>
-    <w:tmpl w:val="7A86042A"/>
+    <w:tmpl w:val="21D67F7E"/>
     <w:lvl w:ilvl="0">
       <w:numFmt w:val="bullet"/>
       <w:lvlText w:val=" "/>

</xml_diff>